<commit_message>
copy & pasted the data tables from my cmd prompt
</commit_message>
<xml_diff>
--- a/DATA.docx
+++ b/DATA.docx
@@ -12,12 +12,10 @@
         <w:t xml:space="preserve">SELECT * FROM </w:t>
       </w:r>
       <w:proofErr w:type="spellStart"/>
-      <w:proofErr w:type="gramStart"/>
       <w:r>
         <w:t>diningdb.restaurant</w:t>
       </w:r>
       <w:proofErr w:type="spellEnd"/>
-      <w:proofErr w:type="gramEnd"/>
       <w:r>
         <w:t>;</w:t>
       </w:r>
@@ -27,12 +25,10 @@
         <w:t xml:space="preserve">INSERT INTO </w:t>
       </w:r>
       <w:proofErr w:type="spellStart"/>
-      <w:proofErr w:type="gramStart"/>
       <w:r>
         <w:t>diningdb.restaurant</w:t>
       </w:r>
       <w:proofErr w:type="spellEnd"/>
-      <w:proofErr w:type="gramEnd"/>
       <w:r>
         <w:t xml:space="preserve"> VALUES(00001, 'Boba bar', '9366 Illinois Court Sheboygan WI 53081', 8842241174)</w:t>
       </w:r>
@@ -139,12 +135,10 @@
         <w:t xml:space="preserve">INSERT INTO </w:t>
       </w:r>
       <w:proofErr w:type="spellStart"/>
-      <w:proofErr w:type="gramStart"/>
       <w:r>
         <w:t>diningdb.restaurant</w:t>
       </w:r>
       <w:proofErr w:type="spellEnd"/>
-      <w:proofErr w:type="gramEnd"/>
       <w:r>
         <w:t xml:space="preserve"> VALUES(00001, 'Boba bar', '9366 Illinois Court Sheboygan WI 53081', 8842241174);</w:t>
       </w:r>
@@ -168,7 +162,6 @@
         <w:t xml:space="preserve">SELECT * FROM </w:t>
       </w:r>
       <w:proofErr w:type="spellStart"/>
-      <w:proofErr w:type="gramStart"/>
       <w:r>
         <w:t>diningdb</w:t>
       </w:r>
@@ -177,7 +170,6 @@
         <w:t>.`</w:t>
       </w:r>
       <w:proofErr w:type="spellStart"/>
-      <w:proofErr w:type="gramEnd"/>
       <w:r>
         <w:t>works_at</w:t>
       </w:r>
@@ -191,13 +183,8 @@
         <w:t xml:space="preserve">INSERT INTO </w:t>
       </w:r>
       <w:proofErr w:type="spellStart"/>
-      <w:proofErr w:type="gramStart"/>
-      <w:r>
-        <w:t>diningdb.works</w:t>
-      </w:r>
-      <w:proofErr w:type="gramEnd"/>
-      <w:r>
-        <w:t>_at</w:t>
+      <w:r>
+        <w:t>diningdb.works_at</w:t>
       </w:r>
       <w:proofErr w:type="spellEnd"/>
       <w:r>
@@ -229,15 +216,7 @@
         <w:t>ORDERS:</w:t>
       </w:r>
       <w:r>
-        <w:t xml:space="preserve"> INT, </w:t>
-      </w:r>
-      <w:proofErr w:type="gramStart"/>
-      <w:r>
-        <w:t>VARCHAR(</w:t>
-      </w:r>
-      <w:proofErr w:type="gramEnd"/>
-      <w:r>
-        <w:t>45), FLOAT, TIME</w:t>
+        <w:t xml:space="preserve"> INT, VARCHAR(45), FLOAT, TIME</w:t>
       </w:r>
     </w:p>
     <w:p>
@@ -245,12 +224,10 @@
         <w:t xml:space="preserve">SELECT * FROM </w:t>
       </w:r>
       <w:proofErr w:type="spellStart"/>
-      <w:proofErr w:type="gramStart"/>
       <w:r>
         <w:t>diningdb.orders</w:t>
       </w:r>
       <w:proofErr w:type="spellEnd"/>
-      <w:proofErr w:type="gramEnd"/>
       <w:r>
         <w:t>;</w:t>
       </w:r>
@@ -260,12 +237,10 @@
         <w:t xml:space="preserve">INSERT INTO </w:t>
       </w:r>
       <w:proofErr w:type="spellStart"/>
-      <w:proofErr w:type="gramStart"/>
       <w:r>
         <w:t>diningdb.orders</w:t>
       </w:r>
       <w:proofErr w:type="spellEnd"/>
-      <w:proofErr w:type="gramEnd"/>
       <w:r>
         <w:t xml:space="preserve"> VALUES(000001, 'in queue', 30.20, 120000), (000002, 'in queue', 55.32, 120005), </w:t>
       </w:r>
@@ -299,15 +274,7 @@
     <w:p/>
     <w:p>
       <w:r>
-        <w:t xml:space="preserve">ITEMDETAILS: </w:t>
-      </w:r>
-      <w:proofErr w:type="gramStart"/>
-      <w:r>
-        <w:t>VARCHAR(</w:t>
-      </w:r>
-      <w:proofErr w:type="gramEnd"/>
-      <w:r>
-        <w:t>45), INT, VARCHAR(45)</w:t>
+        <w:t>ITEMDETAILS: VARCHAR(45), INT, VARCHAR(45)</w:t>
       </w:r>
     </w:p>
     <w:p>
@@ -315,12 +282,10 @@
         <w:t xml:space="preserve">SELECT * FROM </w:t>
       </w:r>
       <w:proofErr w:type="spellStart"/>
-      <w:proofErr w:type="gramStart"/>
       <w:r>
         <w:t>diningdb.itemdetails</w:t>
       </w:r>
       <w:proofErr w:type="spellEnd"/>
-      <w:proofErr w:type="gramEnd"/>
       <w:r>
         <w:t>;</w:t>
       </w:r>
@@ -330,12 +295,10 @@
         <w:t xml:space="preserve">INSERT INTO </w:t>
       </w:r>
       <w:proofErr w:type="spellStart"/>
-      <w:proofErr w:type="gramStart"/>
       <w:r>
         <w:t>diningdb.itemdetails</w:t>
       </w:r>
       <w:proofErr w:type="spellEnd"/>
-      <w:proofErr w:type="gramEnd"/>
       <w:r>
         <w:t xml:space="preserve"> VALUE</w:t>
       </w:r>
@@ -365,275 +328,29 @@
     <w:p>
       <w:r>
         <w:t>('oqe88q', 8, 'available'), ('uu8j01', 38, 'available'), ('t6o7z0', 1, 'available');</w:t>
-      </w:r>
-    </w:p>
-    <w:p/>
-    <w:p>
-      <w:bookmarkStart w:id="0" w:name="_GoBack"/>
-      <w:bookmarkEnd w:id="0"/>
-    </w:p>
-    <w:p>
-      <w:r>
-        <w:t>EMPLOYEE:</w:t>
-      </w:r>
-      <w:r>
-        <w:t xml:space="preserve"> INT, </w:t>
-      </w:r>
-      <w:proofErr w:type="gramStart"/>
-      <w:r>
-        <w:t>VARCHAR(</w:t>
-      </w:r>
-      <w:proofErr w:type="gramEnd"/>
-      <w:r>
-        <w:t>45), VARCHAR(45), VARCHAR(45), VARCHAR(45)</w:t>
-      </w:r>
-    </w:p>
-    <w:p>
-      <w:r>
-        <w:t xml:space="preserve">SELECT * FROM </w:t>
-      </w:r>
-      <w:proofErr w:type="spellStart"/>
-      <w:proofErr w:type="gramStart"/>
-      <w:r>
-        <w:t>diningdb.employee</w:t>
-      </w:r>
-      <w:proofErr w:type="spellEnd"/>
-      <w:proofErr w:type="gramEnd"/>
-      <w:r>
-        <w:t>;</w:t>
-      </w:r>
-    </w:p>
-    <w:p>
-      <w:r>
-        <w:t xml:space="preserve">INSERT INTO </w:t>
-      </w:r>
-      <w:proofErr w:type="spellStart"/>
-      <w:proofErr w:type="gramStart"/>
-      <w:r>
-        <w:t>diningdb.employee</w:t>
-      </w:r>
-      <w:proofErr w:type="spellEnd"/>
-      <w:proofErr w:type="gramEnd"/>
-      <w:r>
-        <w:t xml:space="preserve"> VALUES(000001, 'chef', '039adfsd', '1097683784', 'John Smith'), </w:t>
-      </w:r>
-    </w:p>
-    <w:p>
-      <w:r>
-        <w:t>(000002, 'sous chef', '</w:t>
-      </w:r>
-      <w:proofErr w:type="spellStart"/>
-      <w:r>
-        <w:t>jadgfsfg</w:t>
-      </w:r>
-      <w:proofErr w:type="spellEnd"/>
-      <w:r>
-        <w:t>', '1097683784', '</w:t>
-      </w:r>
-      <w:r>
-        <w:t>Perry Tyler</w:t>
-      </w:r>
-      <w:r>
-        <w:t xml:space="preserve">'), </w:t>
-      </w:r>
-    </w:p>
-    <w:p>
-      <w:r>
-        <w:t>(000003, 'sous chef', 'password', '1852939790', 'Jane Fonda'), (000004, 'pastry chef', '</w:t>
-      </w:r>
-      <w:proofErr w:type="spellStart"/>
-      <w:r>
-        <w:t>oejfkg</w:t>
-      </w:r>
-      <w:proofErr w:type="spellEnd"/>
-      <w:r>
-        <w:t xml:space="preserve">', '3679230100', 'George Obama'), </w:t>
-      </w:r>
-    </w:p>
-    <w:p>
-      <w:r>
-        <w:t xml:space="preserve">(000005, 'manager', '3ajfsdlfjas', '2403179879', 'Samuel </w:t>
-      </w:r>
-      <w:proofErr w:type="spellStart"/>
-      <w:r>
-        <w:t>Rockafeller</w:t>
-      </w:r>
-      <w:proofErr w:type="spellEnd"/>
-      <w:r>
-        <w:t>'), (000006, 'assistant manager', 'TreeCoverings12', '8587135914', '</w:t>
-      </w:r>
-      <w:proofErr w:type="spellStart"/>
-      <w:r>
-        <w:t>Aladin</w:t>
-      </w:r>
-      <w:proofErr w:type="spellEnd"/>
-      <w:r>
-        <w:t xml:space="preserve"> Thompson'), </w:t>
-      </w:r>
-    </w:p>
-    <w:p>
-      <w:r>
-        <w:t>(000007, 'accountant', '</w:t>
-      </w:r>
-      <w:proofErr w:type="spellStart"/>
-      <w:r>
-        <w:t>ilovecoffee</w:t>
-      </w:r>
-      <w:proofErr w:type="spellEnd"/>
-      <w:r>
-        <w:t>', '4273536119', 'Peter Johnson'), (000008, 'publicist', '</w:t>
-      </w:r>
-      <w:proofErr w:type="spellStart"/>
-      <w:r>
-        <w:t>monkeymonkey</w:t>
-      </w:r>
-      <w:proofErr w:type="spellEnd"/>
-      <w:r>
-        <w:t xml:space="preserve">', '6145768001', 'Michael Fox'), </w:t>
-      </w:r>
-    </w:p>
-    <w:p>
-      <w:r>
-        <w:t>(000009, 'assistant manager', '</w:t>
-      </w:r>
-      <w:proofErr w:type="spellStart"/>
-      <w:r>
-        <w:t>avgAndyEatsDirt</w:t>
-      </w:r>
-      <w:proofErr w:type="spellEnd"/>
-      <w:r>
-        <w:t xml:space="preserve">', '7181439104', 'Mulan Lynn'), (000010, 'line chef', 'November23', '2471836854', 'Trina McKenna'), </w:t>
-      </w:r>
-    </w:p>
-    <w:p>
-      <w:r>
-        <w:t>(000011, 'line chef', 'password87654', '8969226715', 'Kay Smith'), (000012, 'customer service staff', '</w:t>
-      </w:r>
-      <w:proofErr w:type="spellStart"/>
-      <w:r>
-        <w:t>asdfjkl</w:t>
-      </w:r>
-      <w:proofErr w:type="spellEnd"/>
-      <w:r>
-        <w:t xml:space="preserve">', '2044421504', 'Bill </w:t>
-      </w:r>
-      <w:proofErr w:type="spellStart"/>
-      <w:r>
-        <w:t>Lynndon</w:t>
-      </w:r>
-      <w:proofErr w:type="spellEnd"/>
-      <w:r>
-        <w:t xml:space="preserve">'), </w:t>
-      </w:r>
-    </w:p>
-    <w:p>
-      <w:r>
-        <w:t xml:space="preserve">(000013, 'technician', 'fubiaw3w', '9213347861', 'Katrina Lee'), (000014, 'customer service staff', '1234567890', '3250544003', 'Chez Wong'), </w:t>
-      </w:r>
-    </w:p>
-    <w:p>
-      <w:r>
-        <w:t>(000015, 'line chef', '</w:t>
-      </w:r>
-      <w:proofErr w:type="spellStart"/>
-      <w:r>
-        <w:t>SchoolSchool</w:t>
-      </w:r>
-      <w:proofErr w:type="spellEnd"/>
-      <w:r>
-        <w:t>?', '9778650229', 'Bobby Flay');</w:t>
-      </w:r>
-    </w:p>
-    <w:p/>
-    <w:p>
-      <w:r>
-        <w:t xml:space="preserve">TOPTEN: </w:t>
-      </w:r>
-      <w:proofErr w:type="gramStart"/>
-      <w:r>
-        <w:t>VARCHAR(</w:t>
-      </w:r>
-      <w:proofErr w:type="gramEnd"/>
-      <w:r>
-        <w:t>45), INT</w:t>
-      </w:r>
-    </w:p>
-    <w:p>
-      <w:r>
-        <w:t xml:space="preserve">SELECT * FROM </w:t>
-      </w:r>
-      <w:proofErr w:type="spellStart"/>
-      <w:r>
-        <w:t>diningdb.top_ten</w:t>
-      </w:r>
-      <w:proofErr w:type="spellEnd"/>
-      <w:r>
-        <w:t>;</w:t>
-      </w:r>
-    </w:p>
-    <w:p>
-      <w:r>
-        <w:t xml:space="preserve">INSERT INTO </w:t>
-      </w:r>
-      <w:proofErr w:type="spellStart"/>
-      <w:r>
-        <w:t>diningdb.top_ten</w:t>
-      </w:r>
-      <w:proofErr w:type="spellEnd"/>
-      <w:r>
-        <w:t xml:space="preserve"> </w:t>
-      </w:r>
-      <w:proofErr w:type="gramStart"/>
-      <w:r>
-        <w:t>VALUE(</w:t>
-      </w:r>
-      <w:proofErr w:type="gramEnd"/>
-      <w:r>
-        <w:t>'wet59q', 1), ('e83w47', 2), ('8q695q', 3), ('w3h9go', 4), ('</w:t>
-      </w:r>
-      <w:proofErr w:type="spellStart"/>
-      <w:r>
-        <w:t>hwphjb</w:t>
-      </w:r>
-      <w:proofErr w:type="spellEnd"/>
-      <w:r>
-        <w:t xml:space="preserve">', 5), ('pqq21i', 6), </w:t>
-      </w:r>
-    </w:p>
-    <w:p>
-      <w:r>
-        <w:t>('l6pw14', 7), ('</w:t>
-      </w:r>
-      <w:proofErr w:type="spellStart"/>
-      <w:r>
-        <w:t>bpejze</w:t>
-      </w:r>
-      <w:proofErr w:type="spellEnd"/>
-      <w:r>
-        <w:t>', 8), ('</w:t>
-      </w:r>
-      <w:proofErr w:type="spellStart"/>
-      <w:r>
-        <w:t>avrlpb</w:t>
-      </w:r>
-      <w:proofErr w:type="spellEnd"/>
-      <w:r>
-        <w:t>', 9), ('3oa17a', 10);</w:t>
       </w:r>
     </w:p>
     <w:p/>
     <w:p/>
     <w:p>
       <w:r>
-        <w:t xml:space="preserve">PAYMENT: </w:t>
-      </w:r>
-      <w:proofErr w:type="gramStart"/>
-      <w:r>
-        <w:t>INT(</w:t>
-      </w:r>
-      <w:proofErr w:type="gramEnd"/>
-      <w:r>
-        <w:t>11), VARCHAR(20), VARCHAR(45), FLOAT, FLOAT</w:t>
+        <w:t>EMPLOYEE:</w:t>
+      </w:r>
+      <w:r>
+        <w:t xml:space="preserve"> INT, VARCHAR(45), VARCHAR(45), VARCHAR(45), VARCHAR(45)</w:t>
+      </w:r>
+    </w:p>
+    <w:p>
+      <w:r>
+        <w:t xml:space="preserve">SELECT * FROM </w:t>
+      </w:r>
+      <w:proofErr w:type="spellStart"/>
+      <w:r>
+        <w:t>diningdb.employee</w:t>
+      </w:r>
+      <w:proofErr w:type="spellEnd"/>
+      <w:r>
+        <w:t>;</w:t>
       </w:r>
     </w:p>
     <w:p>
@@ -641,120 +358,206 @@
         <w:t xml:space="preserve">INSERT INTO </w:t>
       </w:r>
       <w:proofErr w:type="spellStart"/>
-      <w:proofErr w:type="gramStart"/>
-      <w:r>
-        <w:t>diningdb.payment</w:t>
-      </w:r>
-      <w:proofErr w:type="spellEnd"/>
-      <w:proofErr w:type="gramEnd"/>
-      <w:r>
-        <w:t xml:space="preserve"> VALUE(834991, '8534358582843519', 'checking account', 23.44, 0.00, 2.00)</w:t>
-      </w:r>
-      <w:r>
-        <w:t xml:space="preserve">, </w:t>
-      </w:r>
-    </w:p>
-    <w:p>
-      <w:r>
-        <w:t xml:space="preserve">(999682, '8534358582843519', 'checking account', 23.44, 0.00, 2.00), </w:t>
-      </w:r>
-    </w:p>
-    <w:p>
-      <w:r>
-        <w:t xml:space="preserve">(538990, '1684497547761045', 'credit', 38.29, 0.00, 0.00), </w:t>
-      </w:r>
-    </w:p>
-    <w:p>
-      <w:r>
-        <w:t xml:space="preserve">(717745, '7880483401685193', 'checking account', 23.44, 0.00, 20.22), </w:t>
-      </w:r>
-    </w:p>
-    <w:p>
-      <w:r>
-        <w:t xml:space="preserve">(436720, '5261331155607011', 'credit', 63.44, 0.00, 5.88), </w:t>
-      </w:r>
-    </w:p>
-    <w:p>
-      <w:r>
-        <w:t xml:space="preserve">(403957, '2227509892485208', 'cash', 56.78, 0.22, 5.00), </w:t>
-      </w:r>
-    </w:p>
-    <w:p>
-      <w:r>
-        <w:t xml:space="preserve">(335426, '0885446809315021', 'credit', 29.44, 0.00, 2.00), </w:t>
-      </w:r>
-    </w:p>
-    <w:p>
-      <w:r>
-        <w:t xml:space="preserve">(249838, '7684768309251244', 'credit', 28.44, 0.00, 2.00), </w:t>
-      </w:r>
-    </w:p>
-    <w:p>
-      <w:r>
-        <w:t xml:space="preserve">(540746, '5807303818176282', 'checking account', 52.33, 0.00, 2.00), </w:t>
-      </w:r>
-    </w:p>
-    <w:p>
-      <w:r>
-        <w:t xml:space="preserve">(999074, '7926387999702368', 'checking account', 23.44, 0.00, 2.00), </w:t>
-      </w:r>
-    </w:p>
-    <w:p>
-      <w:r>
-        <w:t xml:space="preserve">(361628, '6917973617339230', 'credit', 33.99, 0.00, 2.00), </w:t>
-      </w:r>
-    </w:p>
-    <w:p>
-      <w:r>
-        <w:t xml:space="preserve">(140379, '2061517599864948', 'cash', 60.00, 0.00, 3.00), </w:t>
-      </w:r>
-    </w:p>
-    <w:p>
-      <w:r>
-        <w:t xml:space="preserve">(696126, '2775950314411330', 'checking account', 11.44, 0.00, 2.00), </w:t>
-      </w:r>
-    </w:p>
-    <w:p>
-      <w:r>
-        <w:t xml:space="preserve">(826158, '4224069356535604', 'credit', 45.44, 0.00, 2.00), </w:t>
-      </w:r>
-    </w:p>
-    <w:p>
-      <w:r>
-        <w:t>(277891, '4394440918530475', 'cash', 47.70, 1.30, 2.30);</w:t>
+      <w:r>
+        <w:t>diningdb.employee</w:t>
+      </w:r>
+      <w:proofErr w:type="spellEnd"/>
+      <w:r>
+        <w:t xml:space="preserve"> VALUES(000001, 'chef', '039adfsd', '1097683784', 'John Smith'), </w:t>
+      </w:r>
+    </w:p>
+    <w:p>
+      <w:r>
+        <w:t>(000002, 'sous chef', '</w:t>
+      </w:r>
+      <w:proofErr w:type="spellStart"/>
+      <w:r>
+        <w:t>jadgfsfg</w:t>
+      </w:r>
+      <w:proofErr w:type="spellEnd"/>
+      <w:r>
+        <w:t>', '1097683784', '</w:t>
+      </w:r>
+      <w:r>
+        <w:t>Perry Tyler</w:t>
+      </w:r>
+      <w:r>
+        <w:t xml:space="preserve">'), </w:t>
+      </w:r>
+    </w:p>
+    <w:p>
+      <w:r>
+        <w:t>(000003, 'sous chef', 'password', '1852939790', 'Jane Fonda'), (000004, 'pastry chef', '</w:t>
+      </w:r>
+      <w:proofErr w:type="spellStart"/>
+      <w:r>
+        <w:t>oejfkg</w:t>
+      </w:r>
+      <w:proofErr w:type="spellEnd"/>
+      <w:r>
+        <w:t xml:space="preserve">', '3679230100', 'George Obama'), </w:t>
+      </w:r>
+    </w:p>
+    <w:p>
+      <w:r>
+        <w:t xml:space="preserve">(000005, 'manager', '3ajfsdlfjas', '2403179879', 'Samuel </w:t>
+      </w:r>
+      <w:proofErr w:type="spellStart"/>
+      <w:r>
+        <w:t>Rockafeller</w:t>
+      </w:r>
+      <w:proofErr w:type="spellEnd"/>
+      <w:r>
+        <w:t>'), (000006, 'assistant manager', 'TreeCoverings12', '8587135914', '</w:t>
+      </w:r>
+      <w:proofErr w:type="spellStart"/>
+      <w:r>
+        <w:t>Aladin</w:t>
+      </w:r>
+      <w:proofErr w:type="spellEnd"/>
+      <w:r>
+        <w:t xml:space="preserve"> Thompson'), </w:t>
+      </w:r>
+    </w:p>
+    <w:p>
+      <w:r>
+        <w:t>(000007, 'accountant', '</w:t>
+      </w:r>
+      <w:proofErr w:type="spellStart"/>
+      <w:r>
+        <w:t>ilovecoffee</w:t>
+      </w:r>
+      <w:proofErr w:type="spellEnd"/>
+      <w:r>
+        <w:t>', '4273536119', 'Peter Johnson'), (000008, 'publicist', '</w:t>
+      </w:r>
+      <w:proofErr w:type="spellStart"/>
+      <w:r>
+        <w:t>monkeymonkey</w:t>
+      </w:r>
+      <w:proofErr w:type="spellEnd"/>
+      <w:r>
+        <w:t xml:space="preserve">', '6145768001', 'Michael Fox'), </w:t>
+      </w:r>
+    </w:p>
+    <w:p>
+      <w:r>
+        <w:t>(000009, 'assistant manager', '</w:t>
+      </w:r>
+      <w:proofErr w:type="spellStart"/>
+      <w:r>
+        <w:t>avgAndyEatsDirt</w:t>
+      </w:r>
+      <w:proofErr w:type="spellEnd"/>
+      <w:r>
+        <w:t xml:space="preserve">', '7181439104', 'Mulan Lynn'), (000010, 'line chef', 'November23', '2471836854', 'Trina McKenna'), </w:t>
+      </w:r>
+    </w:p>
+    <w:p>
+      <w:r>
+        <w:t>(000011, 'line chef', 'password87654', '8969226715', 'Kay Smith'), (000012, 'customer service staff', '</w:t>
+      </w:r>
+      <w:proofErr w:type="spellStart"/>
+      <w:r>
+        <w:t>asdfjkl</w:t>
+      </w:r>
+      <w:proofErr w:type="spellEnd"/>
+      <w:r>
+        <w:t xml:space="preserve">', '2044421504', 'Bill </w:t>
+      </w:r>
+      <w:proofErr w:type="spellStart"/>
+      <w:r>
+        <w:t>Lynndon</w:t>
+      </w:r>
+      <w:proofErr w:type="spellEnd"/>
+      <w:r>
+        <w:t xml:space="preserve">'), </w:t>
+      </w:r>
+    </w:p>
+    <w:p>
+      <w:r>
+        <w:t xml:space="preserve">(000013, 'technician', 'fubiaw3w', '9213347861', 'Katrina Lee'), (000014, 'customer service staff', '1234567890', '3250544003', 'Chez Wong'), </w:t>
+      </w:r>
+    </w:p>
+    <w:p>
+      <w:r>
+        <w:t>(000015, 'line chef', '</w:t>
+      </w:r>
+      <w:proofErr w:type="spellStart"/>
+      <w:r>
+        <w:t>SchoolSchool</w:t>
+      </w:r>
+      <w:proofErr w:type="spellEnd"/>
+      <w:r>
+        <w:t>?', '9778650229', 'Bobby Flay');</w:t>
+      </w:r>
+    </w:p>
+    <w:p/>
+    <w:p>
+      <w:r>
+        <w:t>TOPTEN: VARCHAR(45), INT</w:t>
+      </w:r>
+    </w:p>
+    <w:p>
+      <w:r>
+        <w:t xml:space="preserve">SELECT * FROM </w:t>
+      </w:r>
+      <w:proofErr w:type="spellStart"/>
+      <w:r>
+        <w:t>diningdb.top_ten</w:t>
+      </w:r>
+      <w:proofErr w:type="spellEnd"/>
+      <w:r>
+        <w:t>;</w:t>
+      </w:r>
+    </w:p>
+    <w:p>
+      <w:r>
+        <w:t xml:space="preserve">INSERT INTO </w:t>
+      </w:r>
+      <w:proofErr w:type="spellStart"/>
+      <w:r>
+        <w:t>diningdb.top_ten</w:t>
+      </w:r>
+      <w:proofErr w:type="spellEnd"/>
+      <w:r>
+        <w:t xml:space="preserve"> VALUE('wet59q', 1), ('e83w47', 2), ('8q695q', 3), ('w3h9go', 4), ('</w:t>
+      </w:r>
+      <w:proofErr w:type="spellStart"/>
+      <w:r>
+        <w:t>hwphjb</w:t>
+      </w:r>
+      <w:proofErr w:type="spellEnd"/>
+      <w:r>
+        <w:t xml:space="preserve">', 5), ('pqq21i', 6), </w:t>
+      </w:r>
+    </w:p>
+    <w:p>
+      <w:r>
+        <w:t>('l6pw14', 7), ('</w:t>
+      </w:r>
+      <w:proofErr w:type="spellStart"/>
+      <w:r>
+        <w:t>bpejze</w:t>
+      </w:r>
+      <w:proofErr w:type="spellEnd"/>
+      <w:r>
+        <w:t>', 8), ('</w:t>
+      </w:r>
+      <w:proofErr w:type="spellStart"/>
+      <w:r>
+        <w:t>avrlpb</w:t>
+      </w:r>
+      <w:proofErr w:type="spellEnd"/>
+      <w:r>
+        <w:t>', 9), ('3oa17a', 10);</w:t>
       </w:r>
     </w:p>
     <w:p/>
     <w:p/>
     <w:p>
       <w:r>
-        <w:t xml:space="preserve">ORDERAT: </w:t>
-      </w:r>
-      <w:proofErr w:type="gramStart"/>
-      <w:r>
-        <w:t>INT(</w:t>
-      </w:r>
-      <w:proofErr w:type="gramEnd"/>
-      <w:r>
-        <w:t>11), INT(11)</w:t>
-      </w:r>
-    </w:p>
-    <w:p>
-      <w:r>
-        <w:t xml:space="preserve">SELECT * FROM </w:t>
-      </w:r>
-      <w:proofErr w:type="spellStart"/>
-      <w:proofErr w:type="gramStart"/>
-      <w:r>
-        <w:t>diningdb.order</w:t>
-      </w:r>
-      <w:proofErr w:type="gramEnd"/>
-      <w:r>
-        <w:t>_at</w:t>
-      </w:r>
-      <w:proofErr w:type="spellEnd"/>
-      <w:r>
-        <w:t>;</w:t>
+        <w:t>PAYMENT: INT(11), VARCHAR(20), VARCHAR(45), FLOAT, FLOAT</w:t>
       </w:r>
     </w:p>
     <w:p>
@@ -762,42 +565,92 @@
         <w:t xml:space="preserve">INSERT INTO </w:t>
       </w:r>
       <w:proofErr w:type="spellStart"/>
-      <w:proofErr w:type="gramStart"/>
-      <w:r>
-        <w:t>diningdb.order</w:t>
-      </w:r>
-      <w:proofErr w:type="gramEnd"/>
-      <w:r>
-        <w:t>_at</w:t>
-      </w:r>
-      <w:proofErr w:type="spellEnd"/>
-      <w:r>
-        <w:t xml:space="preserve"> VALUE(1, 1), (1, 2), (2, 3), (4, 15), (12, 9), </w:t>
-      </w:r>
-    </w:p>
-    <w:p>
-      <w:r>
-        <w:t>(2, 2), (11, 10), (10, 11), (12, 10), (3, 1),</w:t>
-      </w:r>
-    </w:p>
-    <w:p>
-      <w:r>
-        <w:t>(9, 5), (8, 2), (10, 4), (13, 15), (10, 6);</w:t>
+      <w:r>
+        <w:t>diningdb.payment</w:t>
+      </w:r>
+      <w:proofErr w:type="spellEnd"/>
+      <w:r>
+        <w:t xml:space="preserve"> VALUE(834991, '8534358582843519', 'checking account', 23.44, 0.00, 2.00)</w:t>
+      </w:r>
+      <w:r>
+        <w:t xml:space="preserve">, </w:t>
+      </w:r>
+    </w:p>
+    <w:p>
+      <w:r>
+        <w:t xml:space="preserve">(999682, '8534358582843519', 'checking account', 23.44, 0.00, 2.00), </w:t>
+      </w:r>
+    </w:p>
+    <w:p>
+      <w:r>
+        <w:t xml:space="preserve">(538990, '1684497547761045', 'credit', 38.29, 0.00, 0.00), </w:t>
+      </w:r>
+    </w:p>
+    <w:p>
+      <w:r>
+        <w:t xml:space="preserve">(717745, '7880483401685193', 'checking account', 23.44, 0.00, 20.22), </w:t>
+      </w:r>
+    </w:p>
+    <w:p>
+      <w:r>
+        <w:t xml:space="preserve">(436720, '5261331155607011', 'credit', 63.44, 0.00, 5.88), </w:t>
+      </w:r>
+    </w:p>
+    <w:p>
+      <w:r>
+        <w:t xml:space="preserve">(403957, '2227509892485208', 'cash', 56.78, 0.22, 5.00), </w:t>
+      </w:r>
+    </w:p>
+    <w:p>
+      <w:r>
+        <w:t xml:space="preserve">(335426, '0885446809315021', 'credit', 29.44, 0.00, 2.00), </w:t>
+      </w:r>
+    </w:p>
+    <w:p>
+      <w:r>
+        <w:t xml:space="preserve">(249838, '7684768309251244', 'credit', 28.44, 0.00, 2.00), </w:t>
+      </w:r>
+    </w:p>
+    <w:p>
+      <w:r>
+        <w:t xml:space="preserve">(540746, '5807303818176282', 'checking account', 52.33, 0.00, 2.00), </w:t>
+      </w:r>
+    </w:p>
+    <w:p>
+      <w:r>
+        <w:t xml:space="preserve">(999074, '7926387999702368', 'checking account', 23.44, 0.00, 2.00), </w:t>
+      </w:r>
+    </w:p>
+    <w:p>
+      <w:r>
+        <w:t xml:space="preserve">(361628, '6917973617339230', 'credit', 33.99, 0.00, 2.00), </w:t>
+      </w:r>
+    </w:p>
+    <w:p>
+      <w:r>
+        <w:t xml:space="preserve">(140379, '2061517599864948', 'cash', 60.00, 0.00, 3.00), </w:t>
+      </w:r>
+    </w:p>
+    <w:p>
+      <w:r>
+        <w:t xml:space="preserve">(696126, '2775950314411330', 'checking account', 11.44, 0.00, 2.00), </w:t>
+      </w:r>
+    </w:p>
+    <w:p>
+      <w:r>
+        <w:t xml:space="preserve">(826158, '4224069356535604', 'credit', 45.44, 0.00, 2.00), </w:t>
+      </w:r>
+    </w:p>
+    <w:p>
+      <w:r>
+        <w:t>(277891, '4394440918530475', 'cash', 47.70, 1.30, 2.30);</w:t>
       </w:r>
     </w:p>
     <w:p/>
     <w:p/>
     <w:p>
       <w:r>
-        <w:t xml:space="preserve">SETORDERSTATUS: </w:t>
-      </w:r>
-      <w:proofErr w:type="gramStart"/>
-      <w:r>
-        <w:t>INT(</w:t>
-      </w:r>
-      <w:proofErr w:type="gramEnd"/>
-      <w:r>
-        <w:t>11), INT(11)</w:t>
+        <w:t>ORDERAT: INT(11), INT(11)</w:t>
       </w:r>
     </w:p>
     <w:p>
@@ -806,6 +659,49 @@
       </w:r>
       <w:proofErr w:type="spellStart"/>
       <w:r>
+        <w:t>diningdb.order_at</w:t>
+      </w:r>
+      <w:proofErr w:type="spellEnd"/>
+      <w:r>
+        <w:t>;</w:t>
+      </w:r>
+    </w:p>
+    <w:p>
+      <w:r>
+        <w:t xml:space="preserve">INSERT INTO </w:t>
+      </w:r>
+      <w:proofErr w:type="spellStart"/>
+      <w:r>
+        <w:t>diningdb.order_at</w:t>
+      </w:r>
+      <w:proofErr w:type="spellEnd"/>
+      <w:r>
+        <w:t xml:space="preserve"> VALUE(1, 1), (1, 2), (2, 3), (4, 15), (12, 9), </w:t>
+      </w:r>
+    </w:p>
+    <w:p>
+      <w:r>
+        <w:t>(2, 2), (11, 10), (10, 11), (12, 10), (3, 1),</w:t>
+      </w:r>
+    </w:p>
+    <w:p>
+      <w:r>
+        <w:t>(9, 5), (8, 2), (10, 4), (13, 15), (10, 6);</w:t>
+      </w:r>
+    </w:p>
+    <w:p/>
+    <w:p/>
+    <w:p>
+      <w:r>
+        <w:t>SETORDERSTATUS: INT(11), INT(11)</w:t>
+      </w:r>
+    </w:p>
+    <w:p>
+      <w:r>
+        <w:t xml:space="preserve">SELECT * FROM </w:t>
+      </w:r>
+      <w:proofErr w:type="spellStart"/>
+      <w:r>
         <w:t>diningdb.set_order_status</w:t>
       </w:r>
       <w:proofErr w:type="spellEnd"/>
@@ -823,15 +719,7 @@
       </w:r>
       <w:proofErr w:type="spellEnd"/>
       <w:r>
-        <w:t xml:space="preserve"> </w:t>
-      </w:r>
-      <w:proofErr w:type="gramStart"/>
-      <w:r>
-        <w:t>VALUE(</w:t>
-      </w:r>
-      <w:proofErr w:type="gramEnd"/>
-      <w:r>
-        <w:t>1, 4), (5, 2), (9, 10), (12, 10), (11, 10),</w:t>
+        <w:t xml:space="preserve"> VALUE(1, 4), (5, 2), (9, 10), (12, 10), (11, 10),</w:t>
       </w:r>
     </w:p>
     <w:p>
@@ -851,29 +739,24 @@
       <w:r>
         <w:t xml:space="preserve">MENU: </w:t>
       </w:r>
-      <w:proofErr w:type="gramStart"/>
+      <w:r>
+        <w:t>VARCHAR(45)</w:t>
+      </w:r>
+      <w:r>
+        <w:t xml:space="preserve">, VARCHAR(45), </w:t>
+      </w:r>
+      <w:r>
+        <w:t>FLOAT</w:t>
+      </w:r>
+      <w:r>
+        <w:t>, VARCHAR(45),</w:t>
+      </w:r>
+      <w:r>
+        <w:t xml:space="preserve"> </w:t>
+      </w:r>
       <w:r>
         <w:t>VARCHAR(</w:t>
       </w:r>
-      <w:proofErr w:type="gramEnd"/>
-      <w:r>
-        <w:t>45)</w:t>
-      </w:r>
-      <w:r>
-        <w:t xml:space="preserve">, VARCHAR(45), </w:t>
-      </w:r>
-      <w:r>
-        <w:t>FLOAT</w:t>
-      </w:r>
-      <w:r>
-        <w:t>, VARCHAR(45),</w:t>
-      </w:r>
-      <w:r>
-        <w:t xml:space="preserve"> </w:t>
-      </w:r>
-      <w:r>
-        <w:t>VARCHAR(</w:t>
-      </w:r>
       <w:r>
         <w:t>200</w:t>
       </w:r>
@@ -886,12 +769,10 @@
         <w:t xml:space="preserve">INSERT INTO </w:t>
       </w:r>
       <w:proofErr w:type="spellStart"/>
-      <w:proofErr w:type="gramStart"/>
       <w:r>
         <w:t>diningdb.menu</w:t>
       </w:r>
       <w:proofErr w:type="spellEnd"/>
-      <w:proofErr w:type="gramEnd"/>
       <w:r>
         <w:t xml:space="preserve"> VALUE (‘qpc3v0’, 3.40, ‘dessert’, chocolate, ganache, caramel sponge cake’), </w:t>
       </w:r>
@@ -1059,12 +940,10 @@
         <w:t xml:space="preserve">SELECT * FROM </w:t>
       </w:r>
       <w:proofErr w:type="spellStart"/>
-      <w:proofErr w:type="gramStart"/>
       <w:r>
         <w:t>diningdb.customer</w:t>
       </w:r>
       <w:proofErr w:type="spellEnd"/>
-      <w:proofErr w:type="gramEnd"/>
       <w:r>
         <w:t>;</w:t>
       </w:r>
@@ -1074,12 +953,10 @@
         <w:t xml:space="preserve">INSERT INTO </w:t>
       </w:r>
       <w:proofErr w:type="spellStart"/>
-      <w:proofErr w:type="gramStart"/>
       <w:r>
         <w:t>diningdb.customer</w:t>
       </w:r>
       <w:proofErr w:type="spellEnd"/>
-      <w:proofErr w:type="gramEnd"/>
       <w:r>
         <w:t xml:space="preserve"> VALUES(000001,'Tomas Frank')</w:t>
       </w:r>
@@ -2013,7 +1890,2174 @@
       </w:tr>
     </w:tbl>
     <w:p/>
+    <w:p>
+      <w:r>
+        <w:t>Enter password: *************</w:t>
+      </w:r>
+    </w:p>
+    <w:p>
+      <w:r>
+        <w:t>Welcome to the MySQL monitor.  Commands end with ; or \g.</w:t>
+      </w:r>
+    </w:p>
+    <w:p>
+      <w:r>
+        <w:t>Your MySQL connection id is 11</w:t>
+      </w:r>
+    </w:p>
+    <w:p>
+      <w:r>
+        <w:t>Server version: 8.0.17 MySQL Community Server - GPL</w:t>
+      </w:r>
+    </w:p>
     <w:p/>
+    <w:p>
+      <w:r>
+        <w:t>Copyright (c) 2000, 2019, Oracle and/or its affiliates. All rights reserved.</w:t>
+      </w:r>
+    </w:p>
+    <w:p/>
+    <w:p>
+      <w:r>
+        <w:t>Oracle is a registered trademark of Oracle Corporation and/or its</w:t>
+      </w:r>
+    </w:p>
+    <w:p>
+      <w:r>
+        <w:t>affiliates. Other names may be trademarks of their respective</w:t>
+      </w:r>
+    </w:p>
+    <w:p>
+      <w:r>
+        <w:t>owners.</w:t>
+      </w:r>
+    </w:p>
+    <w:p/>
+    <w:p>
+      <w:r>
+        <w:t>Type 'help;' or '\h' for help. Type '\c' to clear the current input statement.</w:t>
+      </w:r>
+    </w:p>
+    <w:p/>
+    <w:p>
+      <w:proofErr w:type="spellStart"/>
+      <w:r>
+        <w:t>mysql</w:t>
+      </w:r>
+      <w:proofErr w:type="spellEnd"/>
+      <w:r>
+        <w:t>&gt; show databases;</w:t>
+      </w:r>
+    </w:p>
+    <w:p>
+      <w:r>
+        <w:t>+--------------------+</w:t>
+      </w:r>
+    </w:p>
+    <w:p>
+      <w:r>
+        <w:t>| Database           |</w:t>
+      </w:r>
+    </w:p>
+    <w:p>
+      <w:r>
+        <w:t>+--------------------+</w:t>
+      </w:r>
+    </w:p>
+    <w:p>
+      <w:r>
+        <w:t>| cs157a             |</w:t>
+      </w:r>
+    </w:p>
+    <w:p>
+      <w:r>
+        <w:t xml:space="preserve">| </w:t>
+      </w:r>
+      <w:proofErr w:type="spellStart"/>
+      <w:r>
+        <w:t>diningdb</w:t>
+      </w:r>
+      <w:proofErr w:type="spellEnd"/>
+      <w:r>
+        <w:t xml:space="preserve">           |</w:t>
+      </w:r>
+    </w:p>
+    <w:p>
+      <w:r>
+        <w:t xml:space="preserve">| </w:t>
+      </w:r>
+      <w:proofErr w:type="spellStart"/>
+      <w:r>
+        <w:t>information_schema</w:t>
+      </w:r>
+      <w:proofErr w:type="spellEnd"/>
+      <w:r>
+        <w:t xml:space="preserve"> |</w:t>
+      </w:r>
+    </w:p>
+    <w:p>
+      <w:r>
+        <w:t xml:space="preserve">| </w:t>
+      </w:r>
+      <w:proofErr w:type="spellStart"/>
+      <w:r>
+        <w:t>mysql</w:t>
+      </w:r>
+      <w:proofErr w:type="spellEnd"/>
+      <w:r>
+        <w:t xml:space="preserve">              |</w:t>
+      </w:r>
+    </w:p>
+    <w:p>
+      <w:r>
+        <w:t xml:space="preserve">| </w:t>
+      </w:r>
+      <w:proofErr w:type="spellStart"/>
+      <w:r>
+        <w:t>performance_schema</w:t>
+      </w:r>
+      <w:proofErr w:type="spellEnd"/>
+      <w:r>
+        <w:t xml:space="preserve"> |</w:t>
+      </w:r>
+    </w:p>
+    <w:p>
+      <w:r>
+        <w:t>| sys                |</w:t>
+      </w:r>
+    </w:p>
+    <w:p>
+      <w:r>
+        <w:t>| world              |</w:t>
+      </w:r>
+    </w:p>
+    <w:p>
+      <w:r>
+        <w:t>+--------------------+</w:t>
+      </w:r>
+    </w:p>
+    <w:p>
+      <w:r>
+        <w:t>7 rows in set (0.00 sec)</w:t>
+      </w:r>
+    </w:p>
+    <w:p/>
+    <w:p>
+      <w:proofErr w:type="spellStart"/>
+      <w:r>
+        <w:t>mysql</w:t>
+      </w:r>
+      <w:proofErr w:type="spellEnd"/>
+      <w:r>
+        <w:t xml:space="preserve">&gt; use </w:t>
+      </w:r>
+      <w:proofErr w:type="spellStart"/>
+      <w:r>
+        <w:t>diningdb</w:t>
+      </w:r>
+      <w:proofErr w:type="spellEnd"/>
+    </w:p>
+    <w:p>
+      <w:r>
+        <w:t>Database changed</w:t>
+      </w:r>
+    </w:p>
+    <w:p>
+      <w:proofErr w:type="spellStart"/>
+      <w:r>
+        <w:t>mysql</w:t>
+      </w:r>
+      <w:proofErr w:type="spellEnd"/>
+      <w:r>
+        <w:t>&gt; show tables;</w:t>
+      </w:r>
+    </w:p>
+    <w:p>
+      <w:r>
+        <w:t>+--------------------+</w:t>
+      </w:r>
+    </w:p>
+    <w:p>
+      <w:r>
+        <w:t xml:space="preserve">| </w:t>
+      </w:r>
+      <w:proofErr w:type="spellStart"/>
+      <w:r>
+        <w:t>Tables_in_diningdb</w:t>
+      </w:r>
+      <w:proofErr w:type="spellEnd"/>
+      <w:r>
+        <w:t xml:space="preserve"> |</w:t>
+      </w:r>
+    </w:p>
+    <w:p>
+      <w:r>
+        <w:t>+--------------------+</w:t>
+      </w:r>
+    </w:p>
+    <w:p>
+      <w:r>
+        <w:t>| customer           |</w:t>
+      </w:r>
+    </w:p>
+    <w:p>
+      <w:r>
+        <w:t>| employee           |</w:t>
+      </w:r>
+    </w:p>
+    <w:p>
+      <w:r>
+        <w:t xml:space="preserve">| </w:t>
+      </w:r>
+      <w:proofErr w:type="spellStart"/>
+      <w:r>
+        <w:t>itemdetails</w:t>
+      </w:r>
+      <w:proofErr w:type="spellEnd"/>
+      <w:r>
+        <w:t xml:space="preserve">        |</w:t>
+      </w:r>
+    </w:p>
+    <w:p>
+      <w:r>
+        <w:t>| menu               |</w:t>
+      </w:r>
+    </w:p>
+    <w:p>
+      <w:r>
+        <w:t xml:space="preserve">| </w:t>
+      </w:r>
+      <w:proofErr w:type="spellStart"/>
+      <w:r>
+        <w:t>order_at</w:t>
+      </w:r>
+      <w:proofErr w:type="spellEnd"/>
+      <w:r>
+        <w:t xml:space="preserve">           |</w:t>
+      </w:r>
+    </w:p>
+    <w:p>
+      <w:r>
+        <w:t>| orders             |</w:t>
+      </w:r>
+    </w:p>
+    <w:p>
+      <w:r>
+        <w:t>| payment            |</w:t>
+      </w:r>
+    </w:p>
+    <w:p>
+      <w:r>
+        <w:t>| restaurant         |</w:t>
+      </w:r>
+    </w:p>
+    <w:p>
+      <w:r>
+        <w:t xml:space="preserve">| </w:t>
+      </w:r>
+      <w:proofErr w:type="spellStart"/>
+      <w:r>
+        <w:t>set_order_status</w:t>
+      </w:r>
+      <w:proofErr w:type="spellEnd"/>
+      <w:r>
+        <w:t xml:space="preserve">   |</w:t>
+      </w:r>
+    </w:p>
+    <w:p>
+      <w:r>
+        <w:t xml:space="preserve">| </w:t>
+      </w:r>
+      <w:proofErr w:type="spellStart"/>
+      <w:r>
+        <w:t>shift_record</w:t>
+      </w:r>
+      <w:proofErr w:type="spellEnd"/>
+      <w:r>
+        <w:t xml:space="preserve">       |</w:t>
+      </w:r>
+    </w:p>
+    <w:p>
+      <w:r>
+        <w:t xml:space="preserve">| </w:t>
+      </w:r>
+      <w:proofErr w:type="spellStart"/>
+      <w:r>
+        <w:t>top_ten</w:t>
+      </w:r>
+      <w:proofErr w:type="spellEnd"/>
+      <w:r>
+        <w:t xml:space="preserve">            |</w:t>
+      </w:r>
+    </w:p>
+    <w:p>
+      <w:r>
+        <w:t>+--------------------+</w:t>
+      </w:r>
+    </w:p>
+    <w:p>
+      <w:r>
+        <w:t>11 rows in set (0.00 sec)</w:t>
+      </w:r>
+    </w:p>
+    <w:p/>
+    <w:p>
+      <w:proofErr w:type="spellStart"/>
+      <w:r>
+        <w:t>mysql</w:t>
+      </w:r>
+      <w:proofErr w:type="spellEnd"/>
+      <w:r>
+        <w:t>&gt; describe customer;</w:t>
+      </w:r>
+    </w:p>
+    <w:p>
+      <w:r>
+        <w:t>+------------+-------------+------+-----+---------+-------+</w:t>
+      </w:r>
+    </w:p>
+    <w:p>
+      <w:r>
+        <w:t>| Field      | Type        | Null | Key | Default | Extra |</w:t>
+      </w:r>
+    </w:p>
+    <w:p>
+      <w:r>
+        <w:t>+------------+-------------+------+-----+---------+-------+</w:t>
+      </w:r>
+    </w:p>
+    <w:p>
+      <w:r>
+        <w:t xml:space="preserve">| </w:t>
+      </w:r>
+      <w:proofErr w:type="spellStart"/>
+      <w:r>
+        <w:t>CustomerID</w:t>
+      </w:r>
+      <w:proofErr w:type="spellEnd"/>
+      <w:r>
+        <w:t xml:space="preserve"> | int(10)     | NO   | PRI | NULL    |       |</w:t>
+      </w:r>
+    </w:p>
+    <w:p>
+      <w:r>
+        <w:t>| Name       | varchar(45) | NO   |     | NULL    |       |</w:t>
+      </w:r>
+    </w:p>
+    <w:p>
+      <w:r>
+        <w:t>+------------+-------------+------+-----+---------+-------+</w:t>
+      </w:r>
+    </w:p>
+    <w:p>
+      <w:r>
+        <w:t>2 rows in set (0.00 sec)</w:t>
+      </w:r>
+    </w:p>
+    <w:p/>
+    <w:p>
+      <w:proofErr w:type="spellStart"/>
+      <w:r>
+        <w:t>mysql</w:t>
+      </w:r>
+      <w:proofErr w:type="spellEnd"/>
+      <w:r>
+        <w:t xml:space="preserve">&gt; select * from customer </w:t>
+      </w:r>
+      <w:proofErr w:type="spellStart"/>
+      <w:r>
+        <w:t>CustomerID</w:t>
+      </w:r>
+      <w:proofErr w:type="spellEnd"/>
+      <w:r>
+        <w:t>, Name;</w:t>
+      </w:r>
+    </w:p>
+    <w:p>
+      <w:r>
+        <w:t>ERROR 1146 (42S02): Table 'diningdb.name' doesn't exist</w:t>
+      </w:r>
+    </w:p>
+    <w:p>
+      <w:proofErr w:type="spellStart"/>
+      <w:r>
+        <w:t>mysql</w:t>
+      </w:r>
+      <w:proofErr w:type="spellEnd"/>
+      <w:r>
+        <w:t xml:space="preserve">&gt; select </w:t>
+      </w:r>
+      <w:proofErr w:type="spellStart"/>
+      <w:r>
+        <w:t>nid</w:t>
+      </w:r>
+      <w:proofErr w:type="spellEnd"/>
+      <w:r>
+        <w:t xml:space="preserve">, </w:t>
+      </w:r>
+      <w:proofErr w:type="spellStart"/>
+      <w:r>
+        <w:t>CustomerID</w:t>
+      </w:r>
+      <w:proofErr w:type="spellEnd"/>
+      <w:r>
+        <w:t xml:space="preserve"> from customer</w:t>
+      </w:r>
+    </w:p>
+    <w:p>
+      <w:r>
+        <w:t xml:space="preserve">    -&gt; ;</w:t>
+      </w:r>
+    </w:p>
+    <w:p>
+      <w:r>
+        <w:t>ERROR 1054 (42S22): Unknown column '</w:t>
+      </w:r>
+      <w:proofErr w:type="spellStart"/>
+      <w:r>
+        <w:t>nid</w:t>
+      </w:r>
+      <w:proofErr w:type="spellEnd"/>
+      <w:r>
+        <w:t>' in 'field list'</w:t>
+      </w:r>
+    </w:p>
+    <w:p>
+      <w:proofErr w:type="spellStart"/>
+      <w:r>
+        <w:t>mysql</w:t>
+      </w:r>
+      <w:proofErr w:type="spellEnd"/>
+      <w:r>
+        <w:t>&gt; select * from customer;</w:t>
+      </w:r>
+    </w:p>
+    <w:p>
+      <w:r>
+        <w:t>+------------+-------------------+</w:t>
+      </w:r>
+    </w:p>
+    <w:p>
+      <w:r>
+        <w:t xml:space="preserve">| </w:t>
+      </w:r>
+      <w:proofErr w:type="spellStart"/>
+      <w:r>
+        <w:t>CustomerID</w:t>
+      </w:r>
+      <w:proofErr w:type="spellEnd"/>
+      <w:r>
+        <w:t xml:space="preserve"> | Name              |</w:t>
+      </w:r>
+    </w:p>
+    <w:p>
+      <w:r>
+        <w:t>+------------+-------------------+</w:t>
+      </w:r>
+    </w:p>
+    <w:p>
+      <w:r>
+        <w:t>|          1 | Tomas Frank       |</w:t>
+      </w:r>
+    </w:p>
+    <w:p>
+      <w:r>
+        <w:t xml:space="preserve">|          2 | </w:t>
+      </w:r>
+      <w:proofErr w:type="spellStart"/>
+      <w:r>
+        <w:t>Itoro</w:t>
+      </w:r>
+      <w:proofErr w:type="spellEnd"/>
+      <w:r>
+        <w:t xml:space="preserve"> </w:t>
+      </w:r>
+      <w:proofErr w:type="spellStart"/>
+      <w:r>
+        <w:t>Tafani</w:t>
+      </w:r>
+      <w:proofErr w:type="spellEnd"/>
+      <w:r>
+        <w:t xml:space="preserve">      |</w:t>
+      </w:r>
+    </w:p>
+    <w:p>
+      <w:r>
+        <w:t xml:space="preserve">|          3 | </w:t>
+      </w:r>
+      <w:proofErr w:type="spellStart"/>
+      <w:r>
+        <w:t>Jenaro</w:t>
+      </w:r>
+      <w:proofErr w:type="spellEnd"/>
+      <w:r>
+        <w:t xml:space="preserve"> Brice      |</w:t>
+      </w:r>
+    </w:p>
+    <w:p>
+      <w:r>
+        <w:t>|          4 | Leonor Delacroix  |</w:t>
+      </w:r>
+    </w:p>
+    <w:p>
+      <w:r>
+        <w:t xml:space="preserve">|          5 | </w:t>
+      </w:r>
+      <w:proofErr w:type="spellStart"/>
+      <w:r>
+        <w:t>Seo</w:t>
+      </w:r>
+      <w:proofErr w:type="spellEnd"/>
+      <w:r>
+        <w:t xml:space="preserve">-Jun </w:t>
+      </w:r>
+      <w:proofErr w:type="spellStart"/>
+      <w:r>
+        <w:t>Valentini</w:t>
+      </w:r>
+      <w:proofErr w:type="spellEnd"/>
+      <w:r>
+        <w:t xml:space="preserve"> |</w:t>
+      </w:r>
+    </w:p>
+    <w:p>
+      <w:r>
+        <w:t>|          6 | Peter Smith       |</w:t>
+      </w:r>
+    </w:p>
+    <w:p>
+      <w:r>
+        <w:t>|          7 | Narayana Chance   |</w:t>
+      </w:r>
+    </w:p>
+    <w:p>
+      <w:r>
+        <w:t>|          8 | Madlyn Arriola    |</w:t>
+      </w:r>
+    </w:p>
+    <w:p>
+      <w:r>
+        <w:t>|          9 | Sudheer Fortuin   |</w:t>
+      </w:r>
+    </w:p>
+    <w:p>
+      <w:r>
+        <w:t xml:space="preserve">|         10 | Violeta </w:t>
+      </w:r>
+      <w:proofErr w:type="spellStart"/>
+      <w:r>
+        <w:t>Herberts</w:t>
+      </w:r>
+      <w:proofErr w:type="spellEnd"/>
+      <w:r>
+        <w:t xml:space="preserve">  |</w:t>
+      </w:r>
+    </w:p>
+    <w:p>
+      <w:r>
+        <w:t xml:space="preserve">|         11 | Eduard </w:t>
+      </w:r>
+      <w:proofErr w:type="spellStart"/>
+      <w:r>
+        <w:t>Comtois</w:t>
+      </w:r>
+      <w:proofErr w:type="spellEnd"/>
+      <w:r>
+        <w:t xml:space="preserve">    |</w:t>
+      </w:r>
+    </w:p>
+    <w:p>
+      <w:r>
+        <w:t>|         12 | Lauren Tiller     |</w:t>
+      </w:r>
+    </w:p>
+    <w:p>
+      <w:r>
+        <w:t>|         13 | Norman Aleppo     |</w:t>
+      </w:r>
+    </w:p>
+    <w:p>
+      <w:r>
+        <w:t xml:space="preserve">|         14 | Evette </w:t>
+      </w:r>
+      <w:proofErr w:type="spellStart"/>
+      <w:r>
+        <w:t>Cuoco</w:t>
+      </w:r>
+      <w:proofErr w:type="spellEnd"/>
+      <w:r>
+        <w:t xml:space="preserve">      |</w:t>
+      </w:r>
+    </w:p>
+    <w:p>
+      <w:r>
+        <w:t>|         15 | Sara Tran         |</w:t>
+      </w:r>
+    </w:p>
+    <w:p>
+      <w:r>
+        <w:t>+------------+-------------------+</w:t>
+      </w:r>
+    </w:p>
+    <w:p>
+      <w:r>
+        <w:t>15 rows in set (0.01 sec)</w:t>
+      </w:r>
+    </w:p>
+    <w:p/>
+    <w:p>
+      <w:proofErr w:type="spellStart"/>
+      <w:r>
+        <w:t>mysql</w:t>
+      </w:r>
+      <w:proofErr w:type="spellEnd"/>
+      <w:r>
+        <w:t>&gt; select * from employee;</w:t>
+      </w:r>
+    </w:p>
+    <w:p>
+      <w:r>
+        <w:t>+------------+------------------------+-----------------+------------+--------------------+</w:t>
+      </w:r>
+    </w:p>
+    <w:p>
+      <w:r>
+        <w:t xml:space="preserve">| </w:t>
+      </w:r>
+      <w:proofErr w:type="spellStart"/>
+      <w:r>
+        <w:t>EmployeeID</w:t>
+      </w:r>
+      <w:proofErr w:type="spellEnd"/>
+      <w:r>
+        <w:t xml:space="preserve"> | Position               | Password        | Phone      | Name               |</w:t>
+      </w:r>
+    </w:p>
+    <w:p>
+      <w:r>
+        <w:t>+------------+------------------------+-----------------+------------+--------------------+</w:t>
+      </w:r>
+    </w:p>
+    <w:p>
+      <w:r>
+        <w:t>|          1 | chef                   | 039adfsd        | 1097683784 | John Smith         |</w:t>
+      </w:r>
+    </w:p>
+    <w:p>
+      <w:r>
+        <w:t xml:space="preserve">|          2 | sous chef              | </w:t>
+      </w:r>
+      <w:proofErr w:type="spellStart"/>
+      <w:r>
+        <w:t>jadgfsfg</w:t>
+      </w:r>
+      <w:proofErr w:type="spellEnd"/>
+      <w:r>
+        <w:t xml:space="preserve">        | 1097683784 | Perry Tyler        |</w:t>
+      </w:r>
+    </w:p>
+    <w:p>
+      <w:r>
+        <w:t>|          3 | sous chef              | password        | 1852939790 | Jane Fonda         |</w:t>
+      </w:r>
+    </w:p>
+    <w:p>
+      <w:r>
+        <w:t xml:space="preserve">|          4 | pastry chef            | </w:t>
+      </w:r>
+      <w:proofErr w:type="spellStart"/>
+      <w:r>
+        <w:t>oejfkg</w:t>
+      </w:r>
+      <w:proofErr w:type="spellEnd"/>
+      <w:r>
+        <w:t xml:space="preserve">          | 3679230100 | George Obama       |</w:t>
+      </w:r>
+    </w:p>
+    <w:p>
+      <w:r>
+        <w:t xml:space="preserve">|          5 | manager                | 3ajfsdlfjas     | 2403179879 | Samuel </w:t>
+      </w:r>
+      <w:proofErr w:type="spellStart"/>
+      <w:r>
+        <w:t>Rockafeller</w:t>
+      </w:r>
+      <w:proofErr w:type="spellEnd"/>
+      <w:r>
+        <w:t xml:space="preserve"> |</w:t>
+      </w:r>
+    </w:p>
+    <w:p>
+      <w:r>
+        <w:t xml:space="preserve">|          6 | assistant manager      | TreeCoverings12 | 8587135914 | </w:t>
+      </w:r>
+      <w:proofErr w:type="spellStart"/>
+      <w:r>
+        <w:t>Aladin</w:t>
+      </w:r>
+      <w:proofErr w:type="spellEnd"/>
+      <w:r>
+        <w:t xml:space="preserve"> Thompson    |</w:t>
+      </w:r>
+    </w:p>
+    <w:p>
+      <w:r>
+        <w:t xml:space="preserve">|          7 | accountant             | </w:t>
+      </w:r>
+      <w:proofErr w:type="spellStart"/>
+      <w:r>
+        <w:t>ilovecoffee</w:t>
+      </w:r>
+      <w:proofErr w:type="spellEnd"/>
+      <w:r>
+        <w:t xml:space="preserve">     | 4273536119 | Peter Johnson      |</w:t>
+      </w:r>
+    </w:p>
+    <w:p>
+      <w:r>
+        <w:t xml:space="preserve">|          8 | publicist              | </w:t>
+      </w:r>
+      <w:proofErr w:type="spellStart"/>
+      <w:r>
+        <w:t>monkeymonkey</w:t>
+      </w:r>
+      <w:proofErr w:type="spellEnd"/>
+      <w:r>
+        <w:t xml:space="preserve">    | 6145768001 | Michael Fox        |</w:t>
+      </w:r>
+    </w:p>
+    <w:p>
+      <w:r>
+        <w:t xml:space="preserve">|          9 | assistant manager      | </w:t>
+      </w:r>
+      <w:proofErr w:type="spellStart"/>
+      <w:r>
+        <w:t>avgAndyEatsDirt</w:t>
+      </w:r>
+      <w:proofErr w:type="spellEnd"/>
+      <w:r>
+        <w:t xml:space="preserve"> | 7181439104 | Mulan Lynn         |</w:t>
+      </w:r>
+    </w:p>
+    <w:p>
+      <w:r>
+        <w:t>|         10 | line chef              | November23      | 2471836854 | Trina McKenna      |</w:t>
+      </w:r>
+    </w:p>
+    <w:p>
+      <w:r>
+        <w:t>|         11 | line chef              | password87654   | 8969226715 | Kay Smith          |</w:t>
+      </w:r>
+    </w:p>
+    <w:p>
+      <w:r>
+        <w:t xml:space="preserve">|         12 | customer service staff | </w:t>
+      </w:r>
+      <w:proofErr w:type="spellStart"/>
+      <w:r>
+        <w:t>asdfjkl</w:t>
+      </w:r>
+      <w:proofErr w:type="spellEnd"/>
+      <w:r>
+        <w:t xml:space="preserve">         | 2044421504 | Bill </w:t>
+      </w:r>
+      <w:proofErr w:type="spellStart"/>
+      <w:r>
+        <w:t>Lynndon</w:t>
+      </w:r>
+      <w:proofErr w:type="spellEnd"/>
+      <w:r>
+        <w:t xml:space="preserve">       |</w:t>
+      </w:r>
+    </w:p>
+    <w:p>
+      <w:r>
+        <w:t>|         13 | technician             | fubiaw3w        | 9213347861 | Katrina Lee        |</w:t>
+      </w:r>
+    </w:p>
+    <w:p>
+      <w:r>
+        <w:t>|         14 | customer service staff | 1234567890      | 3250544003 | Chez Wong          |</w:t>
+      </w:r>
+    </w:p>
+    <w:p>
+      <w:r>
+        <w:t xml:space="preserve">|         15 | line chef              | </w:t>
+      </w:r>
+      <w:proofErr w:type="spellStart"/>
+      <w:r>
+        <w:t>SchoolSchool</w:t>
+      </w:r>
+      <w:proofErr w:type="spellEnd"/>
+      <w:r>
+        <w:t>?   | 9778650229 | Bobby Flay         |</w:t>
+      </w:r>
+    </w:p>
+    <w:p>
+      <w:r>
+        <w:t>+------------+------------------------+-----------------+------------+--------------------+</w:t>
+      </w:r>
+    </w:p>
+    <w:p>
+      <w:r>
+        <w:t>15 rows in set (0.00 sec)</w:t>
+      </w:r>
+    </w:p>
+    <w:p/>
+    <w:p>
+      <w:proofErr w:type="spellStart"/>
+      <w:r>
+        <w:t>mysql</w:t>
+      </w:r>
+      <w:proofErr w:type="spellEnd"/>
+      <w:r>
+        <w:t xml:space="preserve">&gt; select * from </w:t>
+      </w:r>
+      <w:proofErr w:type="spellStart"/>
+      <w:r>
+        <w:t>itemdetails</w:t>
+      </w:r>
+      <w:proofErr w:type="spellEnd"/>
+      <w:r>
+        <w:t>;</w:t>
+      </w:r>
+    </w:p>
+    <w:p>
+      <w:r>
+        <w:t>+-------------+----------+------------+</w:t>
+      </w:r>
+    </w:p>
+    <w:p>
+      <w:r>
+        <w:t xml:space="preserve">| </w:t>
+      </w:r>
+      <w:proofErr w:type="spellStart"/>
+      <w:r>
+        <w:t>OrderSerial</w:t>
+      </w:r>
+      <w:proofErr w:type="spellEnd"/>
+      <w:r>
+        <w:t xml:space="preserve"> | Quantity | </w:t>
+      </w:r>
+      <w:proofErr w:type="spellStart"/>
+      <w:r>
+        <w:t>ItemStatus</w:t>
+      </w:r>
+      <w:proofErr w:type="spellEnd"/>
+      <w:r>
+        <w:t xml:space="preserve"> |</w:t>
+      </w:r>
+    </w:p>
+    <w:p>
+      <w:r>
+        <w:t>+-------------+----------+------------+</w:t>
+      </w:r>
+    </w:p>
+    <w:p>
+      <w:r>
+        <w:t>| 1ielb5      |       32 | available  |</w:t>
+      </w:r>
+    </w:p>
+    <w:p>
+      <w:r>
+        <w:t>| 33drtq      |       90 | available  |</w:t>
+      </w:r>
+    </w:p>
+    <w:p>
+      <w:r>
+        <w:t>| 4hgws5      |        5 | available  |</w:t>
+      </w:r>
+    </w:p>
+    <w:p>
+      <w:r>
+        <w:t>| f4brnd      |       83 | available  |</w:t>
+      </w:r>
+    </w:p>
+    <w:p>
+      <w:r>
+        <w:t>| hgw9f5      |       93 | available  |</w:t>
+      </w:r>
+    </w:p>
+    <w:p>
+      <w:r>
+        <w:t>| j0e47c      |       12 | available  |</w:t>
+      </w:r>
+    </w:p>
+    <w:p>
+      <w:r>
+        <w:t>| lg8oz6      |       29 | available  |</w:t>
+      </w:r>
+    </w:p>
+    <w:p>
+      <w:r>
+        <w:t>| nftl3v      |       30 | available  |</w:t>
+      </w:r>
+    </w:p>
+    <w:p>
+      <w:r>
+        <w:t>| oqe88q      |        8 | available  |</w:t>
+      </w:r>
+    </w:p>
+    <w:p>
+      <w:r>
+        <w:t>| oqynh2      |       23 | available  |</w:t>
+      </w:r>
+    </w:p>
+    <w:p>
+      <w:r>
+        <w:t>| psz1mp      |       92 | available  |</w:t>
+      </w:r>
+    </w:p>
+    <w:p>
+      <w:r>
+        <w:t>| t6o7z0      |        1 | available  |</w:t>
+      </w:r>
+    </w:p>
+    <w:p>
+      <w:r>
+        <w:t>| uu8j01      |       38 | available  |</w:t>
+      </w:r>
+    </w:p>
+    <w:p>
+      <w:r>
+        <w:t>| xt6aey      |       53 | available  |</w:t>
+      </w:r>
+    </w:p>
+    <w:p>
+      <w:r>
+        <w:t xml:space="preserve">| </w:t>
+      </w:r>
+      <w:proofErr w:type="spellStart"/>
+      <w:r>
+        <w:t>xucmgh</w:t>
+      </w:r>
+      <w:proofErr w:type="spellEnd"/>
+      <w:r>
+        <w:t xml:space="preserve">      |       50 | available  |</w:t>
+      </w:r>
+    </w:p>
+    <w:p>
+      <w:r>
+        <w:t>+-------------+----------+------------+</w:t>
+      </w:r>
+    </w:p>
+    <w:p>
+      <w:r>
+        <w:t>15 rows in set (0.00 sec)</w:t>
+      </w:r>
+    </w:p>
+    <w:p/>
+    <w:p>
+      <w:proofErr w:type="spellStart"/>
+      <w:r>
+        <w:t>mysql</w:t>
+      </w:r>
+      <w:proofErr w:type="spellEnd"/>
+      <w:r>
+        <w:t>&gt; select * from menu</w:t>
+      </w:r>
+    </w:p>
+    <w:p>
+      <w:r>
+        <w:t xml:space="preserve">    -&gt; ;</w:t>
+      </w:r>
+    </w:p>
+    <w:p>
+      <w:r>
+        <w:t>+--------+-------------------+-------+----------+--------------------------------------------------------------------------------------------------------------------------+</w:t>
+      </w:r>
+    </w:p>
+    <w:p>
+      <w:r>
+        <w:t xml:space="preserve">| </w:t>
+      </w:r>
+      <w:proofErr w:type="spellStart"/>
+      <w:r>
+        <w:t>ItemID</w:t>
+      </w:r>
+      <w:proofErr w:type="spellEnd"/>
+      <w:r>
+        <w:t xml:space="preserve"> | Name              | Price | Category | </w:t>
+      </w:r>
+      <w:proofErr w:type="spellStart"/>
+      <w:r>
+        <w:t>Descrtiption</w:t>
+      </w:r>
+      <w:proofErr w:type="spellEnd"/>
+      <w:r>
+        <w:t xml:space="preserve">                                                                                                             |</w:t>
+      </w:r>
+    </w:p>
+    <w:p>
+      <w:r>
+        <w:t>+--------+-------------------+-------+----------+--------------------------------------------------------------------------------------------------------------------------+</w:t>
+      </w:r>
+    </w:p>
+    <w:p>
+      <w:r>
+        <w:t>| 3oa17a | banh mi           |   5.4 | entree   | a sandwich made of a baguette, filled with meat, pickled vegetables, and chili peppers                                   |</w:t>
+      </w:r>
+    </w:p>
+    <w:p>
+      <w:r>
+        <w:t>| 4wyje3 | sausage pizza     |  14.4 | entree   | flat, round base of dough baked with a topping of tomato sauce and cheese, and sausage                                   |</w:t>
+      </w:r>
+    </w:p>
+    <w:p>
+      <w:r>
+        <w:t>| 8q695q | beer              |   3.4 | alcohol  |  alcoholic drink made from yeast-fermented malt flavored with hops                                                       |</w:t>
+      </w:r>
+    </w:p>
+    <w:p>
+      <w:r>
+        <w:t xml:space="preserve">| </w:t>
+      </w:r>
+      <w:proofErr w:type="spellStart"/>
+      <w:r>
+        <w:t>avrlpb</w:t>
+      </w:r>
+      <w:proofErr w:type="spellEnd"/>
+      <w:r>
+        <w:t xml:space="preserve"> | champagne         |     6 | alcohol  | sparkling wine                                                                                                           |</w:t>
+      </w:r>
+    </w:p>
+    <w:p>
+      <w:r>
+        <w:t xml:space="preserve">| </w:t>
+      </w:r>
+      <w:proofErr w:type="spellStart"/>
+      <w:r>
+        <w:t>bpejze</w:t>
+      </w:r>
+      <w:proofErr w:type="spellEnd"/>
+      <w:r>
+        <w:t xml:space="preserve"> | pad see </w:t>
+      </w:r>
+      <w:proofErr w:type="spellStart"/>
+      <w:r>
+        <w:t>ew</w:t>
+      </w:r>
+      <w:proofErr w:type="spellEnd"/>
+      <w:r>
+        <w:t xml:space="preserve">        | 11.45 | entree   | </w:t>
+      </w:r>
+      <w:proofErr w:type="spellStart"/>
+      <w:r>
+        <w:t>chinese</w:t>
+      </w:r>
+      <w:proofErr w:type="spellEnd"/>
+      <w:r>
+        <w:t xml:space="preserve"> stir fried noodle                                                                                                |</w:t>
+      </w:r>
+    </w:p>
+    <w:p>
+      <w:r>
+        <w:t xml:space="preserve">| e83w47 | </w:t>
+      </w:r>
+      <w:proofErr w:type="spellStart"/>
+      <w:r>
+        <w:t>taiyaki</w:t>
+      </w:r>
+      <w:proofErr w:type="spellEnd"/>
+      <w:r>
+        <w:t xml:space="preserve">           |  3.25 | dessert  | </w:t>
+      </w:r>
+      <w:proofErr w:type="spellStart"/>
+      <w:r>
+        <w:t>japanese</w:t>
+      </w:r>
+      <w:proofErr w:type="spellEnd"/>
+      <w:r>
+        <w:t xml:space="preserve"> fish-shaped cake with red bean filling                                                                          |</w:t>
+      </w:r>
+    </w:p>
+    <w:p>
+      <w:r>
+        <w:t>| fd7rz1 | bibimbap          |  12.5 | entree   | Korean dish consisting of rice topped with sautéed vegetables, chili paste, and beef                                     |</w:t>
+      </w:r>
+    </w:p>
+    <w:p>
+      <w:r>
+        <w:t xml:space="preserve">| </w:t>
+      </w:r>
+      <w:proofErr w:type="spellStart"/>
+      <w:r>
+        <w:t>hwphjb</w:t>
+      </w:r>
+      <w:proofErr w:type="spellEnd"/>
+      <w:r>
+        <w:t xml:space="preserve"> | butter chicken    | 13.75 | entree   | Indian dish of chicken in a mildly spiced tomato sauce                                                                   |</w:t>
+      </w:r>
+    </w:p>
+    <w:p>
+      <w:r>
+        <w:t>| l6pw14 | Sauerbraten       | 11.35 | entree   | German pot roast                                                                                                         |</w:t>
+      </w:r>
+    </w:p>
+    <w:p>
+      <w:r>
+        <w:t>| li4y0i | coq au vin        |  14.4 | entree   | French dish of chicken braised with wine, lardons, mushrooms, and optionally garlic                                      |</w:t>
+      </w:r>
+    </w:p>
+    <w:p>
+      <w:r>
+        <w:t>| pqq21i | cheese burger     |   8.8 | entree   | two beef patties with cheddar cheese, lettuce, pickles in a sesame bun                                                   |</w:t>
+      </w:r>
+    </w:p>
+    <w:p>
+      <w:r>
+        <w:t>| qpc3v0 | chocolate cake    |   3.4 | dessert  | chocolate, ganache, caramel sponge cake                                                                                  |</w:t>
+      </w:r>
+    </w:p>
+    <w:p>
+      <w:r>
+        <w:t xml:space="preserve">| vqem07 | </w:t>
+      </w:r>
+      <w:proofErr w:type="spellStart"/>
+      <w:r>
+        <w:t>tres</w:t>
+      </w:r>
+      <w:proofErr w:type="spellEnd"/>
+      <w:r>
+        <w:t xml:space="preserve"> </w:t>
+      </w:r>
+      <w:proofErr w:type="spellStart"/>
+      <w:r>
+        <w:t>leches</w:t>
+      </w:r>
+      <w:proofErr w:type="spellEnd"/>
+      <w:r>
+        <w:t xml:space="preserve"> cake  |   3.4 | dessert  | a butter </w:t>
+      </w:r>
+      <w:proofErr w:type="spellStart"/>
+      <w:r>
+        <w:t>cake?soaked</w:t>
+      </w:r>
+      <w:proofErr w:type="spellEnd"/>
+      <w:r>
+        <w:t xml:space="preserve"> in evaporated milk, condensed milk, and heavy cream                                                 |</w:t>
+      </w:r>
+    </w:p>
+    <w:p>
+      <w:r>
+        <w:t>| w3h9go | mango sticky rice |   3.5 | dessert  | Thai dessert made with glutinous rice, fresh mango and coconut milk                                                      |</w:t>
+      </w:r>
+    </w:p>
+    <w:p>
+      <w:r>
+        <w:t xml:space="preserve">| wet59q | tiramisu          |  4.25 | dessert  | ladyfingers dipped in coffee, layered with a whipped mixture of eggs, sugar, and mascarpone cheese, </w:t>
+      </w:r>
+      <w:proofErr w:type="spellStart"/>
+      <w:r>
+        <w:t>flavoured</w:t>
+      </w:r>
+      <w:proofErr w:type="spellEnd"/>
+      <w:r>
+        <w:t xml:space="preserve"> with cocoa |</w:t>
+      </w:r>
+    </w:p>
+    <w:p>
+      <w:r>
+        <w:t>+--------+-------------------+-------+----------+--------------------------------------------------------------------------------------------------------------------------+</w:t>
+      </w:r>
+    </w:p>
+    <w:p>
+      <w:r>
+        <w:t>15 rows in set (0.01 sec)</w:t>
+      </w:r>
+    </w:p>
+    <w:p/>
+    <w:p>
+      <w:proofErr w:type="spellStart"/>
+      <w:r>
+        <w:t>mysql</w:t>
+      </w:r>
+      <w:proofErr w:type="spellEnd"/>
+      <w:r>
+        <w:t xml:space="preserve">&gt; select * from </w:t>
+      </w:r>
+      <w:proofErr w:type="spellStart"/>
+      <w:r>
+        <w:t>order_at</w:t>
+      </w:r>
+      <w:proofErr w:type="spellEnd"/>
+      <w:r>
+        <w:t>;</w:t>
+      </w:r>
+    </w:p>
+    <w:p>
+      <w:r>
+        <w:t>+---------+---------+</w:t>
+      </w:r>
+    </w:p>
+    <w:p>
+      <w:r>
+        <w:t xml:space="preserve">| </w:t>
+      </w:r>
+      <w:proofErr w:type="spellStart"/>
+      <w:r>
+        <w:t>OrderID</w:t>
+      </w:r>
+      <w:proofErr w:type="spellEnd"/>
+      <w:r>
+        <w:t xml:space="preserve"> | </w:t>
+      </w:r>
+      <w:proofErr w:type="spellStart"/>
+      <w:r>
+        <w:t>StoreID</w:t>
+      </w:r>
+      <w:proofErr w:type="spellEnd"/>
+      <w:r>
+        <w:t xml:space="preserve"> |</w:t>
+      </w:r>
+    </w:p>
+    <w:p>
+      <w:r>
+        <w:t>+---------+---------+</w:t>
+      </w:r>
+    </w:p>
+    <w:p>
+      <w:r>
+        <w:t>|       1 |       1 |</w:t>
+      </w:r>
+    </w:p>
+    <w:p>
+      <w:r>
+        <w:t>|       1 |       2 |</w:t>
+      </w:r>
+    </w:p>
+    <w:p>
+      <w:r>
+        <w:t>|       2 |       2 |</w:t>
+      </w:r>
+    </w:p>
+    <w:p>
+      <w:r>
+        <w:t>|       2 |       3 |</w:t>
+      </w:r>
+    </w:p>
+    <w:p>
+      <w:r>
+        <w:t>|       3 |       1 |</w:t>
+      </w:r>
+    </w:p>
+    <w:p>
+      <w:r>
+        <w:t>|       4 |      15 |</w:t>
+      </w:r>
+    </w:p>
+    <w:p>
+      <w:r>
+        <w:t>|       8 |       2 |</w:t>
+      </w:r>
+    </w:p>
+    <w:p>
+      <w:r>
+        <w:t>|       9 |       5 |</w:t>
+      </w:r>
+    </w:p>
+    <w:p>
+      <w:r>
+        <w:t>|      10 |       4 |</w:t>
+      </w:r>
+    </w:p>
+    <w:p>
+      <w:r>
+        <w:t>|      10 |       6 |</w:t>
+      </w:r>
+    </w:p>
+    <w:p>
+      <w:r>
+        <w:t>|      10 |      11 |</w:t>
+      </w:r>
+    </w:p>
+    <w:p>
+      <w:r>
+        <w:t>|      11 |      10 |</w:t>
+      </w:r>
+    </w:p>
+    <w:p>
+      <w:r>
+        <w:t>|      12 |       9 |</w:t>
+      </w:r>
+    </w:p>
+    <w:p>
+      <w:r>
+        <w:t>|      12 |      10 |</w:t>
+      </w:r>
+    </w:p>
+    <w:p>
+      <w:r>
+        <w:t>|      13 |      15 |</w:t>
+      </w:r>
+    </w:p>
+    <w:p>
+      <w:r>
+        <w:t>+---------+---------+</w:t>
+      </w:r>
+    </w:p>
+    <w:p>
+      <w:r>
+        <w:t>15 rows in set (0.00 sec)</w:t>
+      </w:r>
+    </w:p>
+    <w:p/>
+    <w:p>
+      <w:proofErr w:type="spellStart"/>
+      <w:r>
+        <w:t>mysql</w:t>
+      </w:r>
+      <w:proofErr w:type="spellEnd"/>
+      <w:r>
+        <w:t>&gt; select * from orders;</w:t>
+      </w:r>
+    </w:p>
+    <w:p>
+      <w:r>
+        <w:t>+---------+-------------+-------+----------+</w:t>
+      </w:r>
+    </w:p>
+    <w:p>
+      <w:r>
+        <w:t xml:space="preserve">| </w:t>
+      </w:r>
+      <w:proofErr w:type="spellStart"/>
+      <w:r>
+        <w:t>OrderID</w:t>
+      </w:r>
+      <w:proofErr w:type="spellEnd"/>
+      <w:r>
+        <w:t xml:space="preserve"> | </w:t>
+      </w:r>
+      <w:proofErr w:type="spellStart"/>
+      <w:r>
+        <w:t>OrderStatus</w:t>
+      </w:r>
+      <w:proofErr w:type="spellEnd"/>
+      <w:r>
+        <w:t xml:space="preserve"> | Total | Time     |</w:t>
+      </w:r>
+    </w:p>
+    <w:p>
+      <w:r>
+        <w:t>+---------+-------------+-------+----------+</w:t>
+      </w:r>
+    </w:p>
+    <w:p>
+      <w:r>
+        <w:t>|       1 | in queue    |  30.2 | 12:00:00 |</w:t>
+      </w:r>
+    </w:p>
+    <w:p>
+      <w:r>
+        <w:t>|       2 | in queue    | 55.32 | 12:00:05 |</w:t>
+      </w:r>
+    </w:p>
+    <w:p>
+      <w:r>
+        <w:t>|       3 | in queue    | 23.38 | 12:00:44 |</w:t>
+      </w:r>
+    </w:p>
+    <w:p>
+      <w:r>
+        <w:t>|       4 | in queue    | 85.62 | 13:00:56 |</w:t>
+      </w:r>
+    </w:p>
+    <w:p>
+      <w:r>
+        <w:t>|       5 | in queue    | 30.87 | 14:05:03 |</w:t>
+      </w:r>
+    </w:p>
+    <w:p>
+      <w:r>
+        <w:t>|       6 | in queue    | 23.88 | 14:33:07 |</w:t>
+      </w:r>
+    </w:p>
+    <w:p>
+      <w:r>
+        <w:t>|       7 | in queue    | 25.32 | 14:46:32 |</w:t>
+      </w:r>
+    </w:p>
+    <w:p>
+      <w:r>
+        <w:t>|       8 | in queue    |  78.9 | 15:02:37 |</w:t>
+      </w:r>
+    </w:p>
+    <w:p>
+      <w:r>
+        <w:t>|       9 | in queue    |    40 | 15:12:04 |</w:t>
+      </w:r>
+    </w:p>
+    <w:p>
+      <w:r>
+        <w:t>|      10 | in queue    |  18.2 | 16:25:38 |</w:t>
+      </w:r>
+    </w:p>
+    <w:p>
+      <w:r>
+        <w:t>|      11 | in queue    | 88.28 | 16:50:17 |</w:t>
+      </w:r>
+    </w:p>
+    <w:p>
+      <w:r>
+        <w:t>|      12 | in queue    | 25.99 | 16:54:28 |</w:t>
+      </w:r>
+    </w:p>
+    <w:p>
+      <w:r>
+        <w:t>|      13 | in queue    |  8.45 | 17:00:08 |</w:t>
+      </w:r>
+    </w:p>
+    <w:p>
+      <w:r>
+        <w:t>|      14 | in queue    | 90.03 | 18:00:01 |</w:t>
+      </w:r>
+    </w:p>
+    <w:p>
+      <w:r>
+        <w:t>|      15 | in queue    |  56.4 | 18:22:18 |</w:t>
+      </w:r>
+    </w:p>
+    <w:p>
+      <w:r>
+        <w:t>+---------+-------------+-------+----------+</w:t>
+      </w:r>
+    </w:p>
+    <w:p>
+      <w:r>
+        <w:t>15 rows in set (0.00 sec)</w:t>
+      </w:r>
+    </w:p>
+    <w:p/>
+    <w:p>
+      <w:proofErr w:type="spellStart"/>
+      <w:r>
+        <w:t>mysql</w:t>
+      </w:r>
+      <w:proofErr w:type="spellEnd"/>
+      <w:r>
+        <w:t>&gt; select * from payment;</w:t>
+      </w:r>
+    </w:p>
+    <w:p>
+      <w:r>
+        <w:t>+-----------+------------------+------------------+--------+--------+-------+</w:t>
+      </w:r>
+    </w:p>
+    <w:p>
+      <w:r>
+        <w:t xml:space="preserve">| </w:t>
+      </w:r>
+      <w:proofErr w:type="spellStart"/>
+      <w:r>
+        <w:t>PaymentID</w:t>
+      </w:r>
+      <w:proofErr w:type="spellEnd"/>
+      <w:r>
+        <w:t xml:space="preserve"> | </w:t>
+      </w:r>
+      <w:proofErr w:type="spellStart"/>
+      <w:r>
+        <w:t>CardNo</w:t>
+      </w:r>
+      <w:proofErr w:type="spellEnd"/>
+      <w:r>
+        <w:t xml:space="preserve">           | Type             | Amount | Change | Tips  |</w:t>
+      </w:r>
+    </w:p>
+    <w:p>
+      <w:r>
+        <w:t>+-----------+------------------+------------------+--------+--------+-------+</w:t>
+      </w:r>
+    </w:p>
+    <w:p>
+      <w:r>
+        <w:t>|    140379 | 2061517599864948 | cash             |     60 |      0 |     3 |</w:t>
+      </w:r>
+    </w:p>
+    <w:p>
+      <w:r>
+        <w:t>|    249838 | 7684768309251244 | credit           |  28.44 |      0 |     2 |</w:t>
+      </w:r>
+    </w:p>
+    <w:p>
+      <w:r>
+        <w:t>|    277891 | 4394440918530475 | cash             |   47.7 |    1.3 |   2.3 |</w:t>
+      </w:r>
+    </w:p>
+    <w:p>
+      <w:r>
+        <w:t>|    335426 | 0885446809315021 | credit           |  29.44 |      0 |     2 |</w:t>
+      </w:r>
+    </w:p>
+    <w:p>
+      <w:r>
+        <w:t>|    361628 | 6917973617339230 | credit           |  33.99 |      0 |     2 |</w:t>
+      </w:r>
+    </w:p>
+    <w:p>
+      <w:r>
+        <w:t>|    403957 | 2227509892485208 | cash             |  56.78 |   0.22 |     5 |</w:t>
+      </w:r>
+    </w:p>
+    <w:p>
+      <w:r>
+        <w:t>|    436720 | 5261331155607011 | credit           |  63.44 |      0 |  5.88 |</w:t>
+      </w:r>
+    </w:p>
+    <w:p>
+      <w:r>
+        <w:t>|    538990 | 1684497547761045 | credit           |  38.29 |      0 |     0 |</w:t>
+      </w:r>
+    </w:p>
+    <w:p>
+      <w:r>
+        <w:t>|    540746 | 5807303818176282 | checking account |  52.33 |      0 |     2 |</w:t>
+      </w:r>
+    </w:p>
+    <w:p>
+      <w:r>
+        <w:t>|    696126 | 2775950314411330 | checking account |  11.44 |      0 |     2 |</w:t>
+      </w:r>
+    </w:p>
+    <w:p>
+      <w:r>
+        <w:t>|    717745 | 7880483401685193 | checking account |  23.44 |      0 | 20.22 |</w:t>
+      </w:r>
+    </w:p>
+    <w:p>
+      <w:r>
+        <w:t>|    826158 | 4224069356535604 | credit           |  45.44 |      0 |     2 |</w:t>
+      </w:r>
+    </w:p>
+    <w:p>
+      <w:r>
+        <w:t>|    834991 | 8534358582843519 | checking account |  23.44 |      0 |     2 |</w:t>
+      </w:r>
+    </w:p>
+    <w:p>
+      <w:r>
+        <w:t>|    999074 | 7926387999702368 | checking account |  23.44 |      0 |     2 |</w:t>
+      </w:r>
+    </w:p>
+    <w:p>
+      <w:r>
+        <w:t>|    999682 | 8534358582843519 | checking account |  23.44 |      0 |     2 |</w:t>
+      </w:r>
+    </w:p>
+    <w:p>
+      <w:r>
+        <w:t>+-----------+------------------+------------------+--------+--------+-------+</w:t>
+      </w:r>
+    </w:p>
+    <w:p>
+      <w:r>
+        <w:t>15 rows in set (0.01 sec)</w:t>
+      </w:r>
+    </w:p>
+    <w:p/>
+    <w:p>
+      <w:proofErr w:type="spellStart"/>
+      <w:r>
+        <w:t>mysql</w:t>
+      </w:r>
+      <w:proofErr w:type="spellEnd"/>
+      <w:r>
+        <w:t>&gt; select * from restaurant;</w:t>
+      </w:r>
+    </w:p>
+    <w:p>
+      <w:r>
+        <w:t>+---------+---------------------------+----------------------------------------------+------------+</w:t>
+      </w:r>
+    </w:p>
+    <w:p>
+      <w:r>
+        <w:t xml:space="preserve">| </w:t>
+      </w:r>
+      <w:proofErr w:type="spellStart"/>
+      <w:r>
+        <w:t>StoreID</w:t>
+      </w:r>
+      <w:proofErr w:type="spellEnd"/>
+      <w:r>
+        <w:t xml:space="preserve"> | Name                      | Address                                      | Phone      |</w:t>
+      </w:r>
+    </w:p>
+    <w:p>
+      <w:r>
+        <w:t>+---------+---------------------------+----------------------------------------------+------------+</w:t>
+      </w:r>
+    </w:p>
+    <w:p>
+      <w:r>
+        <w:t>|       1 | Boba bar                  | 9366 Illinois Court Sheboygan WI 53081       | 8842241174 |</w:t>
+      </w:r>
+    </w:p>
+    <w:p>
+      <w:r>
+        <w:t>|       2 | Rosie NY Pizza            | 377 Santana Row San Jose CA 95126            | 7259306174 |</w:t>
+      </w:r>
+    </w:p>
+    <w:p>
+      <w:r>
+        <w:t>|       3 | Siena Bistro              | 911 Linda Dr.</w:t>
+      </w:r>
+    </w:p>
+    <w:p>
+      <w:r>
+        <w:t>Holly Springs NC 27540         | 5954707376 |</w:t>
+      </w:r>
+    </w:p>
+    <w:p>
+      <w:r>
+        <w:t>|       4 | The Table                 | 8965 Oklahoma Street</w:t>
+      </w:r>
+    </w:p>
+    <w:p>
+      <w:r>
+        <w:t>Monsey NY 10952         | 2475726066 |</w:t>
+      </w:r>
+    </w:p>
+    <w:p>
+      <w:r>
+        <w:t>|       5 | Vin Santo Ristorante      | 7460 Old Rockville St.</w:t>
+      </w:r>
+    </w:p>
+    <w:p>
+      <w:r>
+        <w:t>Buckeye AZ 85326      | 6144573165 |</w:t>
+      </w:r>
+    </w:p>
+    <w:p>
+      <w:r>
+        <w:t>|       6 | Braise Willow Glen        | 760 Broad Drive</w:t>
+      </w:r>
+    </w:p>
+    <w:p>
+      <w:r>
+        <w:t>Trenton NJ 08610             | 4530356344 |</w:t>
+      </w:r>
+    </w:p>
+    <w:p>
+      <w:r>
+        <w:t>|       7 | Anchors Fish &amp; Chips      | 93 Cherry Court</w:t>
+      </w:r>
+    </w:p>
+    <w:p>
+      <w:r>
+        <w:t>Piqua OH 45356               | 1212011212 |</w:t>
+      </w:r>
+    </w:p>
+    <w:p>
+      <w:r>
+        <w:t>|       8 | Black Sheep Brasserie     | 47 Cemetery St.</w:t>
+      </w:r>
+    </w:p>
+    <w:p>
+      <w:r>
+        <w:t>Ronkonkoma NY 11779          | 9393668500 |</w:t>
+      </w:r>
+    </w:p>
+    <w:p>
+      <w:r>
+        <w:t>|       9 | Bao Chinese Eats          | 9943 53rd Ave.</w:t>
+      </w:r>
+    </w:p>
+    <w:p>
+      <w:r>
+        <w:t>Indianapolis IN 46201         | 3194819151 |</w:t>
+      </w:r>
+    </w:p>
+    <w:p>
+      <w:r>
+        <w:t xml:space="preserve">|      10 | </w:t>
+      </w:r>
+      <w:proofErr w:type="spellStart"/>
+      <w:r>
+        <w:t>Aqui</w:t>
+      </w:r>
+      <w:proofErr w:type="spellEnd"/>
+      <w:r>
+        <w:t xml:space="preserve"> Cal Mex              | 4 Inverness Avenue</w:t>
+      </w:r>
+    </w:p>
+    <w:p>
+      <w:r>
+        <w:t>Nashville TN 37205        | 7981025600 |</w:t>
+      </w:r>
+    </w:p>
+    <w:p>
+      <w:r>
+        <w:t xml:space="preserve">|      11 | </w:t>
+      </w:r>
+      <w:proofErr w:type="spellStart"/>
+      <w:r>
+        <w:t>Bertucellis</w:t>
+      </w:r>
+      <w:proofErr w:type="spellEnd"/>
+      <w:r>
+        <w:t xml:space="preserve"> La Villa      | 9251 Homewood Lane</w:t>
+      </w:r>
+    </w:p>
+    <w:p>
+      <w:r>
+        <w:t>Ridgecrest CA 93555       | 9790987356 |</w:t>
+      </w:r>
+    </w:p>
+    <w:p>
+      <w:r>
+        <w:t>|      12 | Orchard City Kitchen      | 8053 Charles Ave.</w:t>
+      </w:r>
+    </w:p>
+    <w:p>
+      <w:r>
+        <w:t>Shakopee MN 55379          | 3789626626 |</w:t>
+      </w:r>
+    </w:p>
+    <w:p>
+      <w:r>
+        <w:t>|      13 | Souvlakis Greek Skewers   | 293 Manor Station Street</w:t>
+      </w:r>
+    </w:p>
+    <w:p>
+      <w:r>
+        <w:t>Long Beach NY 11561 | 5569877610 |</w:t>
+      </w:r>
+    </w:p>
+    <w:p>
+      <w:r>
+        <w:t>|      14 | Sweet Mango               | 560 Rose Drive</w:t>
+      </w:r>
+    </w:p>
+    <w:p>
+      <w:r>
+        <w:t>New Lenox IL 60451            | 5955091733 |</w:t>
+      </w:r>
+    </w:p>
+    <w:p>
+      <w:r>
+        <w:t>|      15 | the Funny Farm Restaurant | 146 East Bay Meadows St.</w:t>
+      </w:r>
+    </w:p>
+    <w:p>
+      <w:r>
+        <w:t>Miami FL 33125      | 7751252355 |</w:t>
+      </w:r>
+    </w:p>
+    <w:p>
+      <w:r>
+        <w:t>+---------+---------------------------+----------------------------------------------+------------+</w:t>
+      </w:r>
+    </w:p>
+    <w:p>
+      <w:r>
+        <w:t>15 rows in set (0.00 sec)</w:t>
+      </w:r>
+    </w:p>
+    <w:p/>
+    <w:p>
+      <w:proofErr w:type="spellStart"/>
+      <w:r>
+        <w:t>mysql</w:t>
+      </w:r>
+      <w:proofErr w:type="spellEnd"/>
+      <w:r>
+        <w:t xml:space="preserve">&gt; select * from </w:t>
+      </w:r>
+      <w:proofErr w:type="spellStart"/>
+      <w:r>
+        <w:t>set_order_status</w:t>
+      </w:r>
+      <w:proofErr w:type="spellEnd"/>
+      <w:r>
+        <w:t>;</w:t>
+      </w:r>
+    </w:p>
+    <w:p>
+      <w:r>
+        <w:t>+----------+---------+</w:t>
+      </w:r>
+    </w:p>
+    <w:p>
+      <w:r>
+        <w:t xml:space="preserve">| </w:t>
+      </w:r>
+      <w:proofErr w:type="spellStart"/>
+      <w:r>
+        <w:t>EmployID</w:t>
+      </w:r>
+      <w:proofErr w:type="spellEnd"/>
+      <w:r>
+        <w:t xml:space="preserve"> | </w:t>
+      </w:r>
+      <w:proofErr w:type="spellStart"/>
+      <w:r>
+        <w:t>OrderID</w:t>
+      </w:r>
+      <w:proofErr w:type="spellEnd"/>
+      <w:r>
+        <w:t xml:space="preserve"> |</w:t>
+      </w:r>
+    </w:p>
+    <w:p>
+      <w:r>
+        <w:t>+----------+---------+</w:t>
+      </w:r>
+    </w:p>
+    <w:p>
+      <w:r>
+        <w:t>|        1 |       4 |</w:t>
+      </w:r>
+    </w:p>
+    <w:p>
+      <w:r>
+        <w:t>|        1 |      12 |</w:t>
+      </w:r>
+    </w:p>
+    <w:p>
+      <w:r>
+        <w:t>|        2 |       9 |</w:t>
+      </w:r>
+    </w:p>
+    <w:p>
+      <w:r>
+        <w:t>|        5 |       2 |</w:t>
+      </w:r>
+    </w:p>
+    <w:p>
+      <w:r>
+        <w:t>|        5 |       4 |</w:t>
+      </w:r>
+    </w:p>
+    <w:p>
+      <w:r>
+        <w:t>|        6 |       7 |</w:t>
+      </w:r>
+    </w:p>
+    <w:p>
+      <w:r>
+        <w:t>|        7 |       3 |</w:t>
+      </w:r>
+    </w:p>
+    <w:p>
+      <w:r>
+        <w:t>|        8 |       1 |</w:t>
+      </w:r>
+    </w:p>
+    <w:p>
+      <w:r>
+        <w:t>|        9 |       3 |</w:t>
+      </w:r>
+    </w:p>
+    <w:p>
+      <w:r>
+        <w:t>|        9 |      10 |</w:t>
+      </w:r>
+    </w:p>
+    <w:p>
+      <w:r>
+        <w:t>|       11 |      10 |</w:t>
+      </w:r>
+    </w:p>
+    <w:p>
+      <w:r>
+        <w:t>|       12 |      10 |</w:t>
+      </w:r>
+    </w:p>
+    <w:p>
+      <w:r>
+        <w:t>|       12 |      12 |</w:t>
+      </w:r>
+    </w:p>
+    <w:p>
+      <w:r>
+        <w:t>|       14 |      14 |</w:t>
+      </w:r>
+    </w:p>
+    <w:p>
+      <w:r>
+        <w:t>|       15 |       2 |</w:t>
+      </w:r>
+    </w:p>
+    <w:p>
+      <w:r>
+        <w:t>+----------+---------+</w:t>
+      </w:r>
+    </w:p>
+    <w:p>
+      <w:r>
+        <w:t>15 rows in set (0.00 sec)</w:t>
+      </w:r>
+    </w:p>
+    <w:p/>
+    <w:p>
+      <w:proofErr w:type="spellStart"/>
+      <w:r>
+        <w:t>mysql</w:t>
+      </w:r>
+      <w:proofErr w:type="spellEnd"/>
+      <w:r>
+        <w:t xml:space="preserve">&gt; select * from </w:t>
+      </w:r>
+      <w:proofErr w:type="spellStart"/>
+      <w:r>
+        <w:t>shift_record</w:t>
+      </w:r>
+      <w:proofErr w:type="spellEnd"/>
+      <w:r>
+        <w:t>;</w:t>
+      </w:r>
+    </w:p>
+    <w:p>
+      <w:r>
+        <w:t>+---------------+-------------+</w:t>
+      </w:r>
+    </w:p>
+    <w:p>
+      <w:r>
+        <w:t xml:space="preserve">| </w:t>
+      </w:r>
+      <w:proofErr w:type="spellStart"/>
+      <w:r>
+        <w:t>startWorkTime</w:t>
+      </w:r>
+      <w:proofErr w:type="spellEnd"/>
+      <w:r>
+        <w:t xml:space="preserve"> | </w:t>
+      </w:r>
+      <w:proofErr w:type="spellStart"/>
+      <w:r>
+        <w:t>endWorkTime</w:t>
+      </w:r>
+      <w:proofErr w:type="spellEnd"/>
+      <w:r>
+        <w:t xml:space="preserve"> |</w:t>
+      </w:r>
+    </w:p>
+    <w:p>
+      <w:r>
+        <w:t>+---------------+-------------+</w:t>
+      </w:r>
+    </w:p>
+    <w:p>
+      <w:r>
+        <w:t>|         10000 | 070000.     |</w:t>
+      </w:r>
+    </w:p>
+    <w:p>
+      <w:r>
+        <w:t>|         13000 | 073000.     |</w:t>
+      </w:r>
+    </w:p>
+    <w:p>
+      <w:r>
+        <w:t>|         90000 | 170000.     |</w:t>
+      </w:r>
+    </w:p>
+    <w:p>
+      <w:r>
+        <w:t>|         90000 | 170000.     |</w:t>
+      </w:r>
+    </w:p>
+    <w:p>
+      <w:r>
+        <w:t>|         93000 | 173000.     |</w:t>
+      </w:r>
+    </w:p>
+    <w:p>
+      <w:r>
+        <w:t>|         93000 | 173000.     |</w:t>
+      </w:r>
+    </w:p>
+    <w:p>
+      <w:r>
+        <w:t>|         50000 | 120000.     |</w:t>
+      </w:r>
+    </w:p>
+    <w:p>
+      <w:r>
+        <w:t>|         50000 | 120000.     |</w:t>
+      </w:r>
+    </w:p>
+    <w:p>
+      <w:r>
+        <w:t>|        100000 | 180000.     |</w:t>
+      </w:r>
+    </w:p>
+    <w:p>
+      <w:r>
+        <w:t>|        100000 | 180000.     |</w:t>
+      </w:r>
+    </w:p>
+    <w:p>
+      <w:r>
+        <w:t>|        120000 | 200000.     |</w:t>
+      </w:r>
+    </w:p>
+    <w:p>
+      <w:r>
+        <w:t>|        120000 | 203000.     |</w:t>
+      </w:r>
+    </w:p>
+    <w:p>
+      <w:r>
+        <w:t>|        123000 | 203000.     |</w:t>
+      </w:r>
+    </w:p>
+    <w:p>
+      <w:r>
+        <w:t>|        160000 | 220000.     |</w:t>
+      </w:r>
+    </w:p>
+    <w:p>
+      <w:r>
+        <w:t>|        163000 | 220000.     |</w:t>
+      </w:r>
+    </w:p>
+    <w:p>
+      <w:r>
+        <w:t>|        160000 | 220000.     |</w:t>
+      </w:r>
+    </w:p>
+    <w:p>
+      <w:r>
+        <w:t>+---------------+-------------+</w:t>
+      </w:r>
+    </w:p>
+    <w:p>
+      <w:r>
+        <w:t>16 rows in set (0.01 sec)</w:t>
+      </w:r>
+    </w:p>
+    <w:p/>
+    <w:p>
+      <w:proofErr w:type="spellStart"/>
+      <w:r>
+        <w:t>mysql</w:t>
+      </w:r>
+      <w:proofErr w:type="spellEnd"/>
+      <w:r>
+        <w:t xml:space="preserve">&gt; select * from </w:t>
+      </w:r>
+      <w:proofErr w:type="spellStart"/>
+      <w:r>
+        <w:t>top_ten</w:t>
+      </w:r>
+      <w:proofErr w:type="spellEnd"/>
+      <w:r>
+        <w:t>;</w:t>
+      </w:r>
+    </w:p>
+    <w:p>
+      <w:r>
+        <w:t>+--------+---------+</w:t>
+      </w:r>
+    </w:p>
+    <w:p>
+      <w:r>
+        <w:t xml:space="preserve">| </w:t>
+      </w:r>
+      <w:proofErr w:type="spellStart"/>
+      <w:r>
+        <w:t>ItemID</w:t>
+      </w:r>
+      <w:proofErr w:type="spellEnd"/>
+      <w:r>
+        <w:t xml:space="preserve"> | Ranking |</w:t>
+      </w:r>
+    </w:p>
+    <w:p>
+      <w:r>
+        <w:t>+--------+---------+</w:t>
+      </w:r>
+    </w:p>
+    <w:p>
+      <w:r>
+        <w:t>| 3oa17a |      10 |</w:t>
+      </w:r>
+    </w:p>
+    <w:p>
+      <w:r>
+        <w:t>| 8q695q |       3 |</w:t>
+      </w:r>
+    </w:p>
+    <w:p>
+      <w:r>
+        <w:t xml:space="preserve">| </w:t>
+      </w:r>
+      <w:proofErr w:type="spellStart"/>
+      <w:r>
+        <w:t>avrlpb</w:t>
+      </w:r>
+      <w:proofErr w:type="spellEnd"/>
+      <w:r>
+        <w:t xml:space="preserve"> |       9 |</w:t>
+      </w:r>
+    </w:p>
+    <w:p>
+      <w:r>
+        <w:t xml:space="preserve">| </w:t>
+      </w:r>
+      <w:proofErr w:type="spellStart"/>
+      <w:r>
+        <w:t>bpejze</w:t>
+      </w:r>
+      <w:proofErr w:type="spellEnd"/>
+      <w:r>
+        <w:t xml:space="preserve"> |       8 |</w:t>
+      </w:r>
+    </w:p>
+    <w:p>
+      <w:r>
+        <w:t>| e83w47 |       2 |</w:t>
+      </w:r>
+    </w:p>
+    <w:p>
+      <w:r>
+        <w:t xml:space="preserve">| </w:t>
+      </w:r>
+      <w:proofErr w:type="spellStart"/>
+      <w:r>
+        <w:t>hwphjb</w:t>
+      </w:r>
+      <w:proofErr w:type="spellEnd"/>
+      <w:r>
+        <w:t xml:space="preserve"> |       5 |</w:t>
+      </w:r>
+    </w:p>
+    <w:p>
+      <w:r>
+        <w:t>| l6pw14 |       7 |</w:t>
+      </w:r>
+    </w:p>
+    <w:p>
+      <w:r>
+        <w:t>| pqq21i |       6 |</w:t>
+      </w:r>
+    </w:p>
+    <w:p>
+      <w:r>
+        <w:t>| w3h9go |       4 |</w:t>
+      </w:r>
+    </w:p>
+    <w:p>
+      <w:r>
+        <w:t>| wet59q |       1 |</w:t>
+      </w:r>
+    </w:p>
+    <w:p>
+      <w:r>
+        <w:t>+--------+---------+</w:t>
+      </w:r>
+    </w:p>
+    <w:p>
+      <w:r>
+        <w:t>10 rows in set (0.01 sec)</w:t>
+      </w:r>
+      <w:bookmarkStart w:id="0" w:name="_GoBack"/>
+      <w:bookmarkEnd w:id="0"/>
+    </w:p>
     <w:p/>
     <w:sectPr>
       <w:pgSz w:w="12240" w:h="15840"/>

</xml_diff>